<commit_message>
Adding javadocs for BombTest, DiplomacyTest, DeployTest class and modifying Refactoring document
</commit_message>
<xml_diff>
--- a/doc/Build2-Refactoring-Doc_25-03-2021_0220AM.docx
+++ b/doc/Build2-Refactoring-Doc_25-03-2021_0220AM.docx
@@ -1,6 +1,6 @@
 
 <file path=word/document.xml><?xml version="1.0" encoding="utf-8"?>
-<w:document xmlns:wpc="http://schemas.microsoft.com/office/word/2010/wordprocessingCanvas" xmlns:cx="http://schemas.microsoft.com/office/drawing/2014/chartex" xmlns:cx1="http://schemas.microsoft.com/office/drawing/2015/9/8/chartex" xmlns:cx2="http://schemas.microsoft.com/office/drawing/2015/10/21/chartex" xmlns:cx3="http://schemas.microsoft.com/office/drawing/2016/5/9/chartex" xmlns:cx4="http://schemas.microsoft.com/office/drawing/2016/5/10/chartex" xmlns:cx5="http://schemas.microsoft.com/office/drawing/2016/5/11/chartex" xmlns:cx6="http://schemas.microsoft.com/office/drawing/2016/5/12/chartex" xmlns:cx7="http://schemas.microsoft.com/office/drawing/2016/5/13/chartex" xmlns:cx8="http://schemas.microsoft.com/office/drawing/2016/5/14/chartex" xmlns:mc="http://schemas.openxmlformats.org/markup-compatibility/2006" xmlns:aink="http://schemas.microsoft.com/office/drawing/2016/ink" xmlns:am3d="http://schemas.microsoft.com/office/drawing/2017/model3d" xmlns:o="urn:schemas-microsoft-com:office:office" xmlns:r="http://schemas.openxmlformats.org/officeDocument/2006/relationships" xmlns:m="http://schemas.openxmlformats.org/officeDocument/2006/math" xmlns:v="urn:schemas-microsoft-com:vml" xmlns:wp14="http://schemas.microsoft.com/office/word/2010/wordprocessingDrawing" xmlns:wp="http://schemas.openxmlformats.org/drawingml/2006/wordprocessingDrawing" xmlns:w10="urn:schemas-microsoft-com:office:word" xmlns:w="http://schemas.openxmlformats.org/wordprocessingml/2006/main" xmlns:w14="http://schemas.microsoft.com/office/word/2010/wordml" xmlns:w15="http://schemas.microsoft.com/office/word/2012/wordml" xmlns:w16cex="http://schemas.microsoft.com/office/word/2018/wordml/cex" xmlns:w16cid="http://schemas.microsoft.com/office/word/2016/wordml/cid" xmlns:w16="http://schemas.microsoft.com/office/word/2018/wordml" xmlns:w16se="http://schemas.microsoft.com/office/word/2015/wordml/symex" xmlns:wpg="http://schemas.microsoft.com/office/word/2010/wordprocessingGroup" xmlns:wpi="http://schemas.microsoft.com/office/word/2010/wordprocessingInk" xmlns:wne="http://schemas.microsoft.com/office/word/2006/wordml" xmlns:wps="http://schemas.microsoft.com/office/word/2010/wordprocessingShape" mc:Ignorable="w14 w15 w16se w16cid w16 w16cex wp14">
+<w:document xmlns:ve="http://schemas.openxmlformats.org/markup-compatibility/2006" xmlns:o="urn:schemas-microsoft-com:office:office" xmlns:r="http://schemas.openxmlformats.org/officeDocument/2006/relationships" xmlns:m="http://schemas.openxmlformats.org/officeDocument/2006/math" xmlns:v="urn:schemas-microsoft-com:vml" xmlns:wp="http://schemas.openxmlformats.org/drawingml/2006/wordprocessingDrawing" xmlns:w10="urn:schemas-microsoft-com:office:word" xmlns:w="http://schemas.openxmlformats.org/wordprocessingml/2006/main" xmlns:wne="http://schemas.microsoft.com/office/word/2006/wordml">
   <w:body>
     <w:p>
       <w:pPr>
@@ -279,6 +279,7 @@
         </w:rPr>
         <w:t xml:space="preserve">from old </w:t>
       </w:r>
+      <w:proofErr w:type="spellStart"/>
       <w:r>
         <w:rPr>
           <w:rFonts w:cstheme="minorHAnsi"/>
@@ -287,56 +288,9 @@
           <w:sz w:val="24"/>
           <w:szCs w:val="24"/>
         </w:rPr>
-        <w:t xml:space="preserve">PlayerActions </w:t>
-      </w:r>
-      <w:r>
-        <w:rPr>
-          <w:rFonts w:cstheme="minorHAnsi"/>
-          <w:sz w:val="24"/>
-          <w:szCs w:val="24"/>
-        </w:rPr>
-        <w:t>class</w:t>
-      </w:r>
-      <w:r>
-        <w:rPr>
-          <w:rFonts w:cstheme="minorHAnsi"/>
-          <w:sz w:val="24"/>
-          <w:szCs w:val="24"/>
-        </w:rPr>
-        <w:t xml:space="preserve"> like - (Add/Remove players, assign Countries to players, </w:t>
-      </w:r>
-      <w:r>
-        <w:rPr>
-          <w:rFonts w:cstheme="minorHAnsi"/>
-          <w:sz w:val="24"/>
-          <w:szCs w:val="24"/>
-        </w:rPr>
-        <w:t>assign</w:t>
-      </w:r>
-      <w:r>
-        <w:rPr>
-          <w:rFonts w:cstheme="minorHAnsi"/>
-          <w:sz w:val="24"/>
-          <w:szCs w:val="24"/>
-        </w:rPr>
-        <w:t xml:space="preserve"> armies to countries of players) is added </w:t>
-      </w:r>
-      <w:r>
-        <w:rPr>
-          <w:rFonts w:cstheme="minorHAnsi"/>
-          <w:sz w:val="24"/>
-          <w:szCs w:val="24"/>
-        </w:rPr>
-        <w:t>in</w:t>
-      </w:r>
-      <w:r>
-        <w:rPr>
-          <w:rFonts w:cstheme="minorHAnsi"/>
-          <w:sz w:val="24"/>
-          <w:szCs w:val="24"/>
-        </w:rPr>
-        <w:t xml:space="preserve">to </w:t>
-      </w:r>
+        <w:t>PlayerActions</w:t>
+      </w:r>
+      <w:proofErr w:type="spellEnd"/>
       <w:r>
         <w:rPr>
           <w:rFonts w:cstheme="minorHAnsi"/>
@@ -345,16 +299,57 @@
           <w:sz w:val="24"/>
           <w:szCs w:val="24"/>
         </w:rPr>
-        <w:t>PlaySetup</w:t>
-      </w:r>
-      <w:r>
-        <w:rPr>
-          <w:rFonts w:cstheme="minorHAnsi"/>
-          <w:sz w:val="24"/>
-          <w:szCs w:val="24"/>
-        </w:rPr>
-        <w:t xml:space="preserve"> Class in State Pattern and </w:t>
-      </w:r>
+        <w:t xml:space="preserve"> </w:t>
+      </w:r>
+      <w:r>
+        <w:rPr>
+          <w:rFonts w:cstheme="minorHAnsi"/>
+          <w:sz w:val="24"/>
+          <w:szCs w:val="24"/>
+        </w:rPr>
+        <w:t>class</w:t>
+      </w:r>
+      <w:r>
+        <w:rPr>
+          <w:rFonts w:cstheme="minorHAnsi"/>
+          <w:sz w:val="24"/>
+          <w:szCs w:val="24"/>
+        </w:rPr>
+        <w:t xml:space="preserve"> like - (Add/Remove players, assign Countries to players, </w:t>
+      </w:r>
+      <w:r>
+        <w:rPr>
+          <w:rFonts w:cstheme="minorHAnsi"/>
+          <w:sz w:val="24"/>
+          <w:szCs w:val="24"/>
+        </w:rPr>
+        <w:t>assign</w:t>
+      </w:r>
+      <w:r>
+        <w:rPr>
+          <w:rFonts w:cstheme="minorHAnsi"/>
+          <w:sz w:val="24"/>
+          <w:szCs w:val="24"/>
+        </w:rPr>
+        <w:t xml:space="preserve"> armies to countries of players) is added </w:t>
+      </w:r>
+      <w:r>
+        <w:rPr>
+          <w:rFonts w:cstheme="minorHAnsi"/>
+          <w:sz w:val="24"/>
+          <w:szCs w:val="24"/>
+        </w:rPr>
+        <w:t>in</w:t>
+      </w:r>
+      <w:r>
+        <w:rPr>
+          <w:rFonts w:cstheme="minorHAnsi"/>
+          <w:sz w:val="24"/>
+          <w:szCs w:val="24"/>
+        </w:rPr>
+        <w:t xml:space="preserve">to </w:t>
+      </w:r>
+      <w:proofErr w:type="spellStart"/>
       <w:r>
         <w:rPr>
           <w:rFonts w:cstheme="minorHAnsi"/>
@@ -363,8 +358,29 @@
           <w:sz w:val="24"/>
           <w:szCs w:val="24"/>
         </w:rPr>
+        <w:t>PlaySetup</w:t>
+      </w:r>
+      <w:proofErr w:type="spellEnd"/>
+      <w:r>
+        <w:rPr>
+          <w:rFonts w:cstheme="minorHAnsi"/>
+          <w:sz w:val="24"/>
+          <w:szCs w:val="24"/>
+        </w:rPr>
+        <w:t xml:space="preserve"> Class in State Pattern and </w:t>
+      </w:r>
+      <w:proofErr w:type="spellStart"/>
+      <w:r>
+        <w:rPr>
+          <w:rFonts w:cstheme="minorHAnsi"/>
+          <w:i/>
+          <w:iCs/>
+          <w:sz w:val="24"/>
+          <w:szCs w:val="24"/>
+        </w:rPr>
         <w:t>PlayerAction</w:t>
       </w:r>
+      <w:proofErr w:type="spellEnd"/>
       <w:r>
         <w:rPr>
           <w:rFonts w:cstheme="minorHAnsi"/>
@@ -403,6 +419,7 @@
         </w:rPr>
         <w:t xml:space="preserve">Processes of all the </w:t>
       </w:r>
+      <w:proofErr w:type="spellStart"/>
       <w:r>
         <w:rPr>
           <w:rFonts w:cstheme="minorHAnsi"/>
@@ -411,16 +428,9 @@
           <w:sz w:val="24"/>
           <w:szCs w:val="24"/>
         </w:rPr>
-        <w:t xml:space="preserve">MapEditor </w:t>
-      </w:r>
-      <w:r>
-        <w:rPr>
-          <w:rFonts w:cstheme="minorHAnsi"/>
-          <w:sz w:val="24"/>
-          <w:szCs w:val="24"/>
-        </w:rPr>
-        <w:t xml:space="preserve">Commands has been moved from </w:t>
-      </w:r>
+        <w:t>MapEditor</w:t>
+      </w:r>
+      <w:proofErr w:type="spellEnd"/>
       <w:r>
         <w:rPr>
           <w:rFonts w:cstheme="minorHAnsi"/>
@@ -429,32 +439,17 @@
           <w:sz w:val="24"/>
           <w:szCs w:val="24"/>
         </w:rPr>
-        <w:t>GameController</w:t>
-      </w:r>
-      <w:r>
-        <w:rPr>
-          <w:rFonts w:cstheme="minorHAnsi"/>
-          <w:sz w:val="24"/>
-          <w:szCs w:val="24"/>
-        </w:rPr>
-        <w:t xml:space="preserve"> class </w:t>
-      </w:r>
-      <w:r>
-        <w:rPr>
-          <w:rFonts w:cstheme="minorHAnsi"/>
-          <w:sz w:val="24"/>
-          <w:szCs w:val="24"/>
-        </w:rPr>
-        <w:t>in</w:t>
-      </w:r>
-      <w:r>
-        <w:rPr>
-          <w:rFonts w:cstheme="minorHAnsi"/>
-          <w:sz w:val="24"/>
-          <w:szCs w:val="24"/>
-        </w:rPr>
-        <w:t xml:space="preserve">to </w:t>
-      </w:r>
+        <w:t xml:space="preserve"> </w:t>
+      </w:r>
+      <w:r>
+        <w:rPr>
+          <w:rFonts w:cstheme="minorHAnsi"/>
+          <w:sz w:val="24"/>
+          <w:szCs w:val="24"/>
+        </w:rPr>
+        <w:t xml:space="preserve">Commands has been moved from </w:t>
+      </w:r>
+      <w:proofErr w:type="spellStart"/>
       <w:r>
         <w:rPr>
           <w:rFonts w:cstheme="minorHAnsi"/>
@@ -463,23 +458,96 @@
           <w:sz w:val="24"/>
           <w:szCs w:val="24"/>
         </w:rPr>
+        <w:t>GameController</w:t>
+      </w:r>
+      <w:proofErr w:type="spellEnd"/>
+      <w:r>
+        <w:rPr>
+          <w:rFonts w:cstheme="minorHAnsi"/>
+          <w:sz w:val="24"/>
+          <w:szCs w:val="24"/>
+        </w:rPr>
+        <w:t xml:space="preserve"> class </w:t>
+      </w:r>
+      <w:r>
+        <w:rPr>
+          <w:rFonts w:cstheme="minorHAnsi"/>
+          <w:sz w:val="24"/>
+          <w:szCs w:val="24"/>
+        </w:rPr>
+        <w:t>in</w:t>
+      </w:r>
+      <w:r>
+        <w:rPr>
+          <w:rFonts w:cstheme="minorHAnsi"/>
+          <w:sz w:val="24"/>
+          <w:szCs w:val="24"/>
+        </w:rPr>
+        <w:t xml:space="preserve">to </w:t>
+      </w:r>
+      <w:proofErr w:type="spellStart"/>
+      <w:r>
+        <w:rPr>
+          <w:rFonts w:cstheme="minorHAnsi"/>
+          <w:i/>
+          <w:iCs/>
+          <w:sz w:val="24"/>
+          <w:szCs w:val="24"/>
+        </w:rPr>
         <w:t>PostLoad</w:t>
       </w:r>
-      <w:r>
-        <w:rPr>
-          <w:rFonts w:cstheme="minorHAnsi"/>
-          <w:sz w:val="24"/>
-          <w:szCs w:val="24"/>
-        </w:rPr>
-        <w:t xml:space="preserve"> class</w:t>
-      </w:r>
-      <w:r>
-        <w:rPr>
-          <w:rFonts w:cstheme="minorHAnsi"/>
-          <w:sz w:val="24"/>
-          <w:szCs w:val="24"/>
-        </w:rPr>
-        <w:t>.e.g. processing of editcountry commands.</w:t>
+      <w:proofErr w:type="spellEnd"/>
+      <w:r>
+        <w:rPr>
+          <w:rFonts w:cstheme="minorHAnsi"/>
+          <w:sz w:val="24"/>
+          <w:szCs w:val="24"/>
+        </w:rPr>
+        <w:t xml:space="preserve"> </w:t>
+      </w:r>
+      <w:proofErr w:type="spellStart"/>
+      <w:r>
+        <w:rPr>
+          <w:rFonts w:cstheme="minorHAnsi"/>
+          <w:sz w:val="24"/>
+          <w:szCs w:val="24"/>
+        </w:rPr>
+        <w:t>class</w:t>
+      </w:r>
+      <w:r>
+        <w:rPr>
+          <w:rFonts w:cstheme="minorHAnsi"/>
+          <w:sz w:val="24"/>
+          <w:szCs w:val="24"/>
+        </w:rPr>
+        <w:t>.e.g</w:t>
+      </w:r>
+      <w:proofErr w:type="spellEnd"/>
+      <w:r>
+        <w:rPr>
+          <w:rFonts w:cstheme="minorHAnsi"/>
+          <w:sz w:val="24"/>
+          <w:szCs w:val="24"/>
+        </w:rPr>
+        <w:t xml:space="preserve">. processing of </w:t>
+      </w:r>
+      <w:proofErr w:type="spellStart"/>
+      <w:r>
+        <w:rPr>
+          <w:rFonts w:cstheme="minorHAnsi"/>
+          <w:sz w:val="24"/>
+          <w:szCs w:val="24"/>
+        </w:rPr>
+        <w:t>editcountry</w:t>
+      </w:r>
+      <w:proofErr w:type="spellEnd"/>
+      <w:r>
+        <w:rPr>
+          <w:rFonts w:cstheme="minorHAnsi"/>
+          <w:sz w:val="24"/>
+          <w:szCs w:val="24"/>
+        </w:rPr>
+        <w:t xml:space="preserve"> commands.</w:t>
       </w:r>
     </w:p>
     <w:p>
@@ -743,6 +811,7 @@
         </w:rPr>
         <w:t>“</w:t>
       </w:r>
+      <w:proofErr w:type="spellStart"/>
       <w:r>
         <w:rPr>
           <w:rFonts w:cstheme="minorHAnsi"/>
@@ -751,6 +820,7 @@
         </w:rPr>
         <w:t>startGame</w:t>
       </w:r>
+      <w:proofErr w:type="spellEnd"/>
       <w:r>
         <w:rPr>
           <w:rFonts w:cstheme="minorHAnsi"/>
@@ -873,7 +943,43 @@
           <w:sz w:val="24"/>
           <w:szCs w:val="24"/>
         </w:rPr>
-        <w:t xml:space="preserve">Introduction of “getTerritoryByName” method in map.java to get the territory that could be either country or continent using a single method. Previously, we were calling both country and continent arraylist separately </w:t>
+        <w:t>Introduction of “</w:t>
+      </w:r>
+      <w:proofErr w:type="spellStart"/>
+      <w:r>
+        <w:rPr>
+          <w:rFonts w:cstheme="minorHAnsi"/>
+          <w:sz w:val="24"/>
+          <w:szCs w:val="24"/>
+        </w:rPr>
+        <w:t>getTerritoryByName</w:t>
+      </w:r>
+      <w:proofErr w:type="spellEnd"/>
+      <w:r>
+        <w:rPr>
+          <w:rFonts w:cstheme="minorHAnsi"/>
+          <w:sz w:val="24"/>
+          <w:szCs w:val="24"/>
+        </w:rPr>
+        <w:t xml:space="preserve">” method in map.java to get the territory that could be either country or continent using a single method. Previously, we were calling both country and continent </w:t>
+      </w:r>
+      <w:proofErr w:type="spellStart"/>
+      <w:r>
+        <w:rPr>
+          <w:rFonts w:cstheme="minorHAnsi"/>
+          <w:sz w:val="24"/>
+          <w:szCs w:val="24"/>
+        </w:rPr>
+        <w:t>arraylist</w:t>
+      </w:r>
+      <w:proofErr w:type="spellEnd"/>
+      <w:r>
+        <w:rPr>
+          <w:rFonts w:cstheme="minorHAnsi"/>
+          <w:sz w:val="24"/>
+          <w:szCs w:val="24"/>
+        </w:rPr>
+        <w:t xml:space="preserve"> separately </w:t>
       </w:r>
       <w:r>
         <w:rPr>
@@ -897,6 +1003,7 @@
           <w:szCs w:val="24"/>
         </w:rPr>
       </w:pPr>
+      <w:proofErr w:type="spellStart"/>
       <w:r>
         <w:rPr>
           <w:rFonts w:cstheme="minorHAnsi"/>
@@ -907,6 +1014,7 @@
         </w:rPr>
         <w:t>GameController</w:t>
       </w:r>
+      <w:proofErr w:type="spellEnd"/>
       <w:r>
         <w:rPr>
           <w:rFonts w:cstheme="minorHAnsi"/>
@@ -923,6 +1031,7 @@
         </w:rPr>
         <w:t xml:space="preserve">: Moving all the commands input to </w:t>
       </w:r>
+      <w:proofErr w:type="spellStart"/>
       <w:r>
         <w:rPr>
           <w:rFonts w:cstheme="minorHAnsi"/>
@@ -933,6 +1042,7 @@
         </w:rPr>
         <w:t>GameEngine</w:t>
       </w:r>
+      <w:proofErr w:type="spellEnd"/>
       <w:r>
         <w:rPr>
           <w:rFonts w:cstheme="minorHAnsi"/>
@@ -971,6 +1081,7 @@
         </w:rPr>
         <w:t xml:space="preserve">Renaming method names in </w:t>
       </w:r>
+      <w:proofErr w:type="spellStart"/>
       <w:r>
         <w:rPr>
           <w:rFonts w:cstheme="minorHAnsi"/>
@@ -981,6 +1092,7 @@
         </w:rPr>
         <w:t>ValidateMap</w:t>
       </w:r>
+      <w:proofErr w:type="spellEnd"/>
       <w:r>
         <w:rPr>
           <w:rFonts w:cstheme="minorHAnsi"/>
@@ -997,6 +1109,7 @@
         </w:rPr>
         <w:t xml:space="preserve"> </w:t>
       </w:r>
+      <w:proofErr w:type="spellStart"/>
       <w:r>
         <w:rPr>
           <w:rFonts w:cstheme="minorHAnsi"/>
@@ -1007,6 +1120,7 @@
         </w:rPr>
         <w:t>GameEngine</w:t>
       </w:r>
+      <w:proofErr w:type="spellEnd"/>
       <w:r>
         <w:rPr>
           <w:rFonts w:cstheme="minorHAnsi"/>
@@ -1043,8 +1157,27 @@
           <w:sz w:val="24"/>
           <w:szCs w:val="24"/>
         </w:rPr>
-        <w:t xml:space="preserve"> command input of order inside mainplay into </w:t>
-      </w:r>
+        <w:t xml:space="preserve"> command input of order inside </w:t>
+      </w:r>
+      <w:proofErr w:type="spellStart"/>
+      <w:r>
+        <w:rPr>
+          <w:rFonts w:cstheme="minorHAnsi"/>
+          <w:sz w:val="24"/>
+          <w:szCs w:val="24"/>
+        </w:rPr>
+        <w:t>mainplay</w:t>
+      </w:r>
+      <w:proofErr w:type="spellEnd"/>
+      <w:r>
+        <w:rPr>
+          <w:rFonts w:cstheme="minorHAnsi"/>
+          <w:sz w:val="24"/>
+          <w:szCs w:val="24"/>
+        </w:rPr>
+        <w:t xml:space="preserve"> into </w:t>
+      </w:r>
+      <w:proofErr w:type="spellStart"/>
       <w:r>
         <w:rPr>
           <w:rFonts w:cstheme="minorHAnsi"/>
@@ -1055,6 +1188,7 @@
         </w:rPr>
         <w:t>OrderCreation</w:t>
       </w:r>
+      <w:proofErr w:type="spellEnd"/>
       <w:r>
         <w:rPr>
           <w:rFonts w:cstheme="minorHAnsi"/>
@@ -1063,6 +1197,7 @@
         </w:rPr>
         <w:t xml:space="preserve"> class only, as these inputs are supposed to come in </w:t>
       </w:r>
+      <w:proofErr w:type="spellStart"/>
       <w:r>
         <w:rPr>
           <w:rFonts w:cstheme="minorHAnsi"/>
@@ -1073,6 +1208,7 @@
         </w:rPr>
         <w:t>OrderCreationPhase</w:t>
       </w:r>
+      <w:proofErr w:type="spellEnd"/>
       <w:r>
         <w:rPr>
           <w:rFonts w:cstheme="minorHAnsi"/>
@@ -1119,6 +1255,7 @@
         </w:rPr>
         <w:t xml:space="preserve">new Order Creation class for handling orders instead of implementing in </w:t>
       </w:r>
+      <w:proofErr w:type="spellStart"/>
       <w:r>
         <w:rPr>
           <w:rFonts w:cstheme="minorHAnsi"/>
@@ -1129,6 +1266,7 @@
         </w:rPr>
         <w:t>GameEngine</w:t>
       </w:r>
+      <w:proofErr w:type="spellEnd"/>
       <w:r>
         <w:rPr>
           <w:rFonts w:cstheme="minorHAnsi"/>
@@ -1167,6 +1305,7 @@
         </w:rPr>
         <w:t xml:space="preserve">Creating a separate </w:t>
       </w:r>
+      <w:proofErr w:type="spellStart"/>
       <w:r>
         <w:rPr>
           <w:rFonts w:cstheme="minorHAnsi"/>
@@ -1177,6 +1316,7 @@
         </w:rPr>
         <w:t>OrderExecution</w:t>
       </w:r>
+      <w:proofErr w:type="spellEnd"/>
       <w:r>
         <w:rPr>
           <w:rFonts w:cstheme="minorHAnsi"/>
@@ -1271,6 +1411,7 @@
         </w:rPr>
         <w:t xml:space="preserve"> and setter for Map in </w:t>
       </w:r>
+      <w:proofErr w:type="spellStart"/>
       <w:r>
         <w:rPr>
           <w:rFonts w:cstheme="minorHAnsi"/>
@@ -1281,6 +1422,7 @@
         </w:rPr>
         <w:t>GameEngine</w:t>
       </w:r>
+      <w:proofErr w:type="spellEnd"/>
       <w:r>
         <w:rPr>
           <w:rFonts w:cstheme="minorHAnsi"/>
@@ -1311,7 +1453,25 @@
           <w:sz w:val="24"/>
           <w:szCs w:val="24"/>
         </w:rPr>
-        <w:t>engine instance can also access the map and it’s current details.</w:t>
+        <w:t xml:space="preserve">engine instance can also access the map and </w:t>
+      </w:r>
+      <w:proofErr w:type="spellStart"/>
+      <w:r>
+        <w:rPr>
+          <w:rFonts w:cstheme="minorHAnsi"/>
+          <w:sz w:val="24"/>
+          <w:szCs w:val="24"/>
+        </w:rPr>
+        <w:t>it’s</w:t>
+      </w:r>
+      <w:proofErr w:type="spellEnd"/>
+      <w:r>
+        <w:rPr>
+          <w:rFonts w:cstheme="minorHAnsi"/>
+          <w:sz w:val="24"/>
+          <w:szCs w:val="24"/>
+        </w:rPr>
+        <w:t xml:space="preserve"> current details.</w:t>
       </w:r>
     </w:p>
     <w:p>
@@ -1341,8 +1501,18 @@
           <w:sz w:val="24"/>
           <w:szCs w:val="24"/>
         </w:rPr>
-        <w:t>Unit test of editcommands</w:t>
-      </w:r>
+        <w:t xml:space="preserve">Unit test of </w:t>
+      </w:r>
+      <w:proofErr w:type="spellStart"/>
+      <w:r>
+        <w:rPr>
+          <w:rFonts w:cstheme="minorHAnsi"/>
+          <w:sz w:val="24"/>
+          <w:szCs w:val="24"/>
+        </w:rPr>
+        <w:t>editcommands</w:t>
+      </w:r>
+      <w:proofErr w:type="spellEnd"/>
       <w:r>
         <w:rPr>
           <w:rFonts w:cstheme="minorHAnsi"/>
@@ -1359,6 +1529,7 @@
         </w:rPr>
         <w:t>“</w:t>
       </w:r>
+      <w:proofErr w:type="spellStart"/>
       <w:r>
         <w:rPr>
           <w:rFonts w:cstheme="minorHAnsi"/>
@@ -1367,6 +1538,7 @@
         </w:rPr>
         <w:t>editcountry</w:t>
       </w:r>
+      <w:proofErr w:type="spellEnd"/>
       <w:r>
         <w:rPr>
           <w:rFonts w:cstheme="minorHAnsi"/>
@@ -1479,7 +1651,25 @@
           <w:sz w:val="24"/>
           <w:szCs w:val="24"/>
         </w:rPr>
-        <w:t xml:space="preserve"> of State Pattern and moving the mainplay and flow of execution phase wise, dedicated to separate classes.</w:t>
+        <w:t xml:space="preserve"> of State Pattern and moving the </w:t>
+      </w:r>
+      <w:proofErr w:type="spellStart"/>
+      <w:r>
+        <w:rPr>
+          <w:rFonts w:cstheme="minorHAnsi"/>
+          <w:sz w:val="24"/>
+          <w:szCs w:val="24"/>
+        </w:rPr>
+        <w:t>mainplay</w:t>
+      </w:r>
+      <w:proofErr w:type="spellEnd"/>
+      <w:r>
+        <w:rPr>
+          <w:rFonts w:cstheme="minorHAnsi"/>
+          <w:sz w:val="24"/>
+          <w:szCs w:val="24"/>
+        </w:rPr>
+        <w:t xml:space="preserve"> and flow of execution phase wise, dedicated to separate classes.</w:t>
       </w:r>
     </w:p>
     <w:p>
@@ -1531,7 +1721,25 @@
           <w:sz w:val="24"/>
           <w:szCs w:val="24"/>
         </w:rPr>
-        <w:t xml:space="preserve">Moving startGame method from Main.java </w:t>
+        <w:t xml:space="preserve">Moving </w:t>
+      </w:r>
+      <w:proofErr w:type="spellStart"/>
+      <w:r>
+        <w:rPr>
+          <w:rFonts w:cstheme="minorHAnsi"/>
+          <w:sz w:val="24"/>
+          <w:szCs w:val="24"/>
+        </w:rPr>
+        <w:t>startGame</w:t>
+      </w:r>
+      <w:proofErr w:type="spellEnd"/>
+      <w:r>
+        <w:rPr>
+          <w:rFonts w:cstheme="minorHAnsi"/>
+          <w:sz w:val="24"/>
+          <w:szCs w:val="24"/>
+        </w:rPr>
+        <w:t xml:space="preserve"> method from Main.java </w:t>
       </w:r>
       <w:r>
         <w:rPr>
@@ -1659,7 +1867,7 @@
           <w:sz w:val="24"/>
           <w:szCs w:val="24"/>
         </w:rPr>
-        <w:t>Refactoring Implemented:</w:t>
+        <w:t>Refactoring Implemented along with all the Test classes.</w:t>
       </w:r>
     </w:p>
     <w:p>
@@ -1715,13 +1923,23 @@
           <w:szCs w:val="24"/>
         </w:rPr>
       </w:pPr>
-      <w:r>
-        <w:rPr>
-          <w:rFonts w:cstheme="minorHAnsi"/>
-          <w:sz w:val="24"/>
-          <w:szCs w:val="24"/>
-        </w:rPr>
-        <w:t>GameView class Implements observer interface</w:t>
+      <w:proofErr w:type="spellStart"/>
+      <w:r>
+        <w:rPr>
+          <w:rFonts w:cstheme="minorHAnsi"/>
+          <w:sz w:val="24"/>
+          <w:szCs w:val="24"/>
+        </w:rPr>
+        <w:t>GameView</w:t>
+      </w:r>
+      <w:proofErr w:type="spellEnd"/>
+      <w:r>
+        <w:rPr>
+          <w:rFonts w:cstheme="minorHAnsi"/>
+          <w:sz w:val="24"/>
+          <w:szCs w:val="24"/>
+        </w:rPr>
+        <w:t xml:space="preserve"> class Implements observer interface</w:t>
       </w:r>
       <w:r>
         <w:rPr>
@@ -1761,7 +1979,7 @@
           <w:lang w:val="en-US" w:bidi="pa-IN"/>
         </w:rPr>
         <w:drawing>
-          <wp:inline distT="0" distB="0" distL="0" distR="0" wp14:anchorId="1710FD5D" wp14:editId="01D495B5">
+          <wp:inline distT="0" distB="0" distL="0" distR="0">
             <wp:extent cx="6505575" cy="4057650"/>
             <wp:effectExtent l="19050" t="0" r="0" b="0"/>
             <wp:docPr id="15" name="Picture 4" descr="C:\Users\GURSEERUT\Pictures\Screenshots\Screenshot (295).png"/>
@@ -1940,7 +2158,7 @@
           <w:lang w:val="en-US" w:bidi="pa-IN"/>
         </w:rPr>
         <w:drawing>
-          <wp:inline distT="0" distB="0" distL="0" distR="0" wp14:anchorId="537FE7B7" wp14:editId="6CE942B4">
+          <wp:inline distT="0" distB="0" distL="0" distR="0">
             <wp:extent cx="6496050" cy="3562350"/>
             <wp:effectExtent l="19050" t="0" r="0" b="0"/>
             <wp:docPr id="16" name="Picture 5" descr="C:\Users\GURSEERUT\Pictures\Screenshots\Screenshot (297).png"/>
@@ -1988,6 +2206,134 @@
     </w:p>
     <w:p>
       <w:pPr>
+        <w:ind w:left="360"/>
+        <w:rPr>
+          <w:rFonts w:cstheme="minorHAnsi"/>
+          <w:b/>
+          <w:bCs/>
+          <w:sz w:val="24"/>
+          <w:szCs w:val="24"/>
+          <w:u w:val="single"/>
+        </w:rPr>
+      </w:pPr>
+      <w:r>
+        <w:rPr>
+          <w:rFonts w:cstheme="minorHAnsi"/>
+          <w:b/>
+          <w:bCs/>
+          <w:sz w:val="24"/>
+          <w:szCs w:val="24"/>
+          <w:u w:val="single"/>
+        </w:rPr>
+        <w:t>Test class for Observer:-</w:t>
+      </w:r>
+    </w:p>
+    <w:p>
+      <w:pPr>
+        <w:ind w:left="360"/>
+        <w:rPr>
+          <w:rFonts w:cstheme="minorHAnsi"/>
+          <w:b/>
+          <w:bCs/>
+          <w:sz w:val="24"/>
+          <w:szCs w:val="24"/>
+        </w:rPr>
+      </w:pPr>
+      <w:r>
+        <w:rPr>
+          <w:rFonts w:cstheme="minorHAnsi"/>
+          <w:b/>
+          <w:bCs/>
+          <w:noProof/>
+          <w:sz w:val="24"/>
+          <w:szCs w:val="24"/>
+          <w:lang w:val="en-US" w:bidi="pa-IN"/>
+        </w:rPr>
+        <w:drawing>
+          <wp:inline distT="0" distB="0" distL="0" distR="0">
+            <wp:extent cx="6496050" cy="3162300"/>
+            <wp:effectExtent l="19050" t="0" r="0" b="0"/>
+            <wp:docPr id="11" name="Picture 1" descr="C:\Users\GURSEERUT\Pictures\Screenshots\Screenshot (319).png"/>
+            <wp:cNvGraphicFramePr>
+              <a:graphicFrameLocks xmlns:a="http://schemas.openxmlformats.org/drawingml/2006/main" noChangeAspect="1"/>
+            </wp:cNvGraphicFramePr>
+            <a:graphic xmlns:a="http://schemas.openxmlformats.org/drawingml/2006/main">
+              <a:graphicData uri="http://schemas.openxmlformats.org/drawingml/2006/picture">
+                <pic:pic xmlns:pic="http://schemas.openxmlformats.org/drawingml/2006/picture">
+                  <pic:nvPicPr>
+                    <pic:cNvPr id="0" name="Picture 1" descr="C:\Users\GURSEERUT\Pictures\Screenshots\Screenshot (319).png"/>
+                    <pic:cNvPicPr>
+                      <a:picLocks noChangeAspect="1" noChangeArrowheads="1"/>
+                    </pic:cNvPicPr>
+                  </pic:nvPicPr>
+                  <pic:blipFill>
+                    <a:blip r:embed="rId10" cstate="print"/>
+                    <a:srcRect/>
+                    <a:stretch>
+                      <a:fillRect/>
+                    </a:stretch>
+                  </pic:blipFill>
+                  <pic:spPr bwMode="auto">
+                    <a:xfrm>
+                      <a:off x="0" y="0"/>
+                      <a:ext cx="6502790" cy="3165581"/>
+                    </a:xfrm>
+                    <a:prstGeom prst="rect">
+                      <a:avLst/>
+                    </a:prstGeom>
+                    <a:noFill/>
+                    <a:ln w="9525">
+                      <a:noFill/>
+                      <a:miter lim="800000"/>
+                      <a:headEnd/>
+                      <a:tailEnd/>
+                    </a:ln>
+                  </pic:spPr>
+                </pic:pic>
+              </a:graphicData>
+            </a:graphic>
+          </wp:inline>
+        </w:drawing>
+      </w:r>
+    </w:p>
+    <w:p>
+      <w:pPr>
+        <w:ind w:left="360"/>
+        <w:rPr>
+          <w:rFonts w:cstheme="minorHAnsi"/>
+          <w:b/>
+          <w:bCs/>
+          <w:sz w:val="24"/>
+          <w:szCs w:val="24"/>
+        </w:rPr>
+      </w:pPr>
+    </w:p>
+    <w:p>
+      <w:pPr>
+        <w:ind w:left="360"/>
+        <w:rPr>
+          <w:rFonts w:cstheme="minorHAnsi"/>
+          <w:b/>
+          <w:bCs/>
+          <w:sz w:val="24"/>
+          <w:szCs w:val="24"/>
+        </w:rPr>
+      </w:pPr>
+    </w:p>
+    <w:p>
+      <w:pPr>
+        <w:ind w:left="360"/>
+        <w:rPr>
+          <w:rFonts w:cstheme="minorHAnsi"/>
+          <w:b/>
+          <w:bCs/>
+          <w:sz w:val="24"/>
+          <w:szCs w:val="24"/>
+        </w:rPr>
+      </w:pPr>
+    </w:p>
+    <w:p>
+      <w:pPr>
         <w:pStyle w:val="ListParagraph"/>
         <w:numPr>
           <w:ilvl w:val="0"/>
@@ -2009,6 +2355,7 @@
           <w:sz w:val="24"/>
           <w:szCs w:val="24"/>
         </w:rPr>
+        <w:lastRenderedPageBreak/>
         <w:t>In previous Build:</w:t>
       </w:r>
     </w:p>
@@ -2031,6 +2378,7 @@
         </w:rPr>
         <w:t xml:space="preserve">All the commands were implemented in </w:t>
       </w:r>
+      <w:proofErr w:type="spellStart"/>
       <w:r>
         <w:rPr>
           <w:rFonts w:cstheme="minorHAnsi"/>
@@ -2041,6 +2389,7 @@
         </w:rPr>
         <w:t>GameController</w:t>
       </w:r>
+      <w:proofErr w:type="spellEnd"/>
       <w:r>
         <w:rPr>
           <w:rFonts w:cstheme="minorHAnsi"/>
@@ -2049,6 +2398,7 @@
         </w:rPr>
         <w:t xml:space="preserve"> class and orders were created and executed in </w:t>
       </w:r>
+      <w:proofErr w:type="spellStart"/>
       <w:r>
         <w:rPr>
           <w:rFonts w:cstheme="minorHAnsi"/>
@@ -2059,6 +2409,7 @@
         </w:rPr>
         <w:t>GameEngine</w:t>
       </w:r>
+      <w:proofErr w:type="spellEnd"/>
     </w:p>
     <w:p>
       <w:pPr>
@@ -2075,11 +2426,12 @@
           <w:noProof/>
           <w:sz w:val="24"/>
           <w:szCs w:val="24"/>
+          <w:lang w:val="en-US" w:bidi="pa-IN"/>
         </w:rPr>
         <w:drawing>
-          <wp:inline distT="0" distB="0" distL="0" distR="0" wp14:anchorId="57AB34BF" wp14:editId="102AF069">
-            <wp:extent cx="6686550" cy="3435985"/>
-            <wp:effectExtent l="0" t="0" r="0" b="0"/>
+          <wp:inline distT="0" distB="0" distL="0" distR="0">
+            <wp:extent cx="6515100" cy="3435985"/>
+            <wp:effectExtent l="19050" t="0" r="0" b="0"/>
             <wp:docPr id="8" name="Picture 8"/>
             <wp:cNvGraphicFramePr>
               <a:graphicFrameLocks xmlns:a="http://schemas.openxmlformats.org/drawingml/2006/main" noChangeAspect="1"/>
@@ -2092,7 +2444,7 @@
                     <pic:cNvPicPr/>
                   </pic:nvPicPr>
                   <pic:blipFill>
-                    <a:blip r:embed="rId10"/>
+                    <a:blip r:embed="rId11" cstate="print"/>
                     <a:stretch>
                       <a:fillRect/>
                     </a:stretch>
@@ -2100,7 +2452,7 @@
                   <pic:spPr>
                     <a:xfrm>
                       <a:off x="0" y="0"/>
-                      <a:ext cx="6686550" cy="3435985"/>
+                      <a:ext cx="6515100" cy="3435985"/>
                     </a:xfrm>
                     <a:prstGeom prst="rect">
                       <a:avLst/>
@@ -2144,7 +2496,6 @@
           <w:sz w:val="24"/>
           <w:szCs w:val="24"/>
         </w:rPr>
-        <w:lastRenderedPageBreak/>
         <w:t>Code after Refactoring:</w:t>
       </w:r>
     </w:p>
@@ -2250,7 +2601,7 @@
           <w:lang w:val="en-US" w:bidi="pa-IN"/>
         </w:rPr>
         <w:drawing>
-          <wp:inline distT="0" distB="0" distL="0" distR="0" wp14:anchorId="4BB0E176" wp14:editId="5BC63F43">
+          <wp:inline distT="0" distB="0" distL="0" distR="0">
             <wp:extent cx="6305550" cy="3181350"/>
             <wp:effectExtent l="19050" t="0" r="0" b="0"/>
             <wp:docPr id="1" name="Picture 1" descr="C:\Users\GURSEERUT\Pictures\Screenshots\Screenshot (301).png"/>
@@ -2267,7 +2618,7 @@
                     </pic:cNvPicPr>
                   </pic:nvPicPr>
                   <pic:blipFill>
-                    <a:blip r:embed="rId11" cstate="print"/>
+                    <a:blip r:embed="rId12" cstate="print"/>
                     <a:srcRect/>
                     <a:stretch>
                       <a:fillRect/>
@@ -2308,6 +2659,142 @@
     </w:p>
     <w:p>
       <w:pPr>
+        <w:ind w:left="360"/>
+        <w:rPr>
+          <w:rFonts w:cstheme="minorHAnsi"/>
+          <w:sz w:val="24"/>
+          <w:szCs w:val="24"/>
+        </w:rPr>
+      </w:pPr>
+    </w:p>
+    <w:p>
+      <w:pPr>
+        <w:ind w:left="360"/>
+        <w:rPr>
+          <w:rFonts w:cstheme="minorHAnsi"/>
+          <w:b/>
+          <w:bCs/>
+          <w:sz w:val="24"/>
+          <w:szCs w:val="24"/>
+          <w:u w:val="single"/>
+        </w:rPr>
+      </w:pPr>
+      <w:r>
+        <w:rPr>
+          <w:rFonts w:cstheme="minorHAnsi"/>
+          <w:b/>
+          <w:bCs/>
+          <w:sz w:val="24"/>
+          <w:szCs w:val="24"/>
+          <w:u w:val="single"/>
+        </w:rPr>
+        <w:t>Test class</w:t>
+      </w:r>
+      <w:r>
+        <w:rPr>
+          <w:rFonts w:cstheme="minorHAnsi"/>
+          <w:b/>
+          <w:bCs/>
+          <w:sz w:val="24"/>
+          <w:szCs w:val="24"/>
+          <w:u w:val="single"/>
+        </w:rPr>
+        <w:t>es</w:t>
+      </w:r>
+      <w:r>
+        <w:rPr>
+          <w:rFonts w:cstheme="minorHAnsi"/>
+          <w:b/>
+          <w:bCs/>
+          <w:sz w:val="24"/>
+          <w:szCs w:val="24"/>
+          <w:u w:val="single"/>
+        </w:rPr>
+        <w:t xml:space="preserve"> for State Pattern</w:t>
+      </w:r>
+    </w:p>
+    <w:p>
+      <w:pPr>
+        <w:ind w:left="360"/>
+        <w:rPr>
+          <w:rFonts w:cstheme="minorHAnsi"/>
+          <w:b/>
+          <w:bCs/>
+          <w:sz w:val="24"/>
+          <w:szCs w:val="24"/>
+          <w:u w:val="single"/>
+        </w:rPr>
+      </w:pPr>
+      <w:r>
+        <w:rPr>
+          <w:rFonts w:cstheme="minorHAnsi"/>
+          <w:b/>
+          <w:bCs/>
+          <w:noProof/>
+          <w:sz w:val="24"/>
+          <w:szCs w:val="24"/>
+          <w:u w:val="single"/>
+          <w:lang w:val="en-US" w:bidi="pa-IN"/>
+        </w:rPr>
+        <w:drawing>
+          <wp:inline distT="0" distB="0" distL="0" distR="0">
+            <wp:extent cx="5715000" cy="3676650"/>
+            <wp:effectExtent l="19050" t="0" r="0" b="0"/>
+            <wp:docPr id="12" name="Picture 2" descr="C:\Users\GURSEERUT\Pictures\Screenshots\Screenshot (323).png"/>
+            <wp:cNvGraphicFramePr>
+              <a:graphicFrameLocks xmlns:a="http://schemas.openxmlformats.org/drawingml/2006/main" noChangeAspect="1"/>
+            </wp:cNvGraphicFramePr>
+            <a:graphic xmlns:a="http://schemas.openxmlformats.org/drawingml/2006/main">
+              <a:graphicData uri="http://schemas.openxmlformats.org/drawingml/2006/picture">
+                <pic:pic xmlns:pic="http://schemas.openxmlformats.org/drawingml/2006/picture">
+                  <pic:nvPicPr>
+                    <pic:cNvPr id="0" name="Picture 2" descr="C:\Users\GURSEERUT\Pictures\Screenshots\Screenshot (323).png"/>
+                    <pic:cNvPicPr>
+                      <a:picLocks noChangeAspect="1" noChangeArrowheads="1"/>
+                    </pic:cNvPicPr>
+                  </pic:nvPicPr>
+                  <pic:blipFill>
+                    <a:blip r:embed="rId13" cstate="print"/>
+                    <a:srcRect/>
+                    <a:stretch>
+                      <a:fillRect/>
+                    </a:stretch>
+                  </pic:blipFill>
+                  <pic:spPr bwMode="auto">
+                    <a:xfrm>
+                      <a:off x="0" y="0"/>
+                      <a:ext cx="5715000" cy="3676650"/>
+                    </a:xfrm>
+                    <a:prstGeom prst="rect">
+                      <a:avLst/>
+                    </a:prstGeom>
+                    <a:noFill/>
+                    <a:ln w="9525">
+                      <a:noFill/>
+                      <a:miter lim="800000"/>
+                      <a:headEnd/>
+                      <a:tailEnd/>
+                    </a:ln>
+                  </pic:spPr>
+                </pic:pic>
+              </a:graphicData>
+            </a:graphic>
+          </wp:inline>
+        </w:drawing>
+      </w:r>
+    </w:p>
+    <w:p>
+      <w:pPr>
+        <w:ind w:left="360"/>
+        <w:rPr>
+          <w:rFonts w:cstheme="minorHAnsi"/>
+          <w:sz w:val="24"/>
+          <w:szCs w:val="24"/>
+        </w:rPr>
+      </w:pPr>
+    </w:p>
+    <w:p>
+      <w:pPr>
         <w:pStyle w:val="ListParagraph"/>
         <w:numPr>
           <w:ilvl w:val="0"/>
@@ -2347,7 +2834,43 @@
           <w:sz w:val="24"/>
           <w:szCs w:val="24"/>
         </w:rPr>
-        <w:t>The command such as deploy was being executed in the GameEngine class but is now being refactored to command pattern handling deploy order command along with more orders.</w:t>
+        <w:t xml:space="preserve">The command such as deploy was being executed in the </w:t>
+      </w:r>
+      <w:proofErr w:type="spellStart"/>
+      <w:r>
+        <w:rPr>
+          <w:rFonts w:cstheme="minorHAnsi"/>
+          <w:sz w:val="24"/>
+          <w:szCs w:val="24"/>
+        </w:rPr>
+        <w:t>GameEngine</w:t>
+      </w:r>
+      <w:proofErr w:type="spellEnd"/>
+      <w:r>
+        <w:rPr>
+          <w:rFonts w:cstheme="minorHAnsi"/>
+          <w:sz w:val="24"/>
+          <w:szCs w:val="24"/>
+        </w:rPr>
+        <w:t xml:space="preserve"> class but is now being </w:t>
+      </w:r>
+      <w:proofErr w:type="spellStart"/>
+      <w:r>
+        <w:rPr>
+          <w:rFonts w:cstheme="minorHAnsi"/>
+          <w:sz w:val="24"/>
+          <w:szCs w:val="24"/>
+        </w:rPr>
+        <w:t>refactored</w:t>
+      </w:r>
+      <w:proofErr w:type="spellEnd"/>
+      <w:r>
+        <w:rPr>
+          <w:rFonts w:cstheme="minorHAnsi"/>
+          <w:sz w:val="24"/>
+          <w:szCs w:val="24"/>
+        </w:rPr>
+        <w:t xml:space="preserve"> to command pattern handling deploy order command along with more orders.</w:t>
       </w:r>
     </w:p>
     <w:p>
@@ -2355,6 +2878,17 @@
         <w:pStyle w:val="ListParagraph"/>
         <w:rPr>
           <w:rFonts w:cstheme="minorHAnsi"/>
+          <w:sz w:val="24"/>
+          <w:szCs w:val="24"/>
+        </w:rPr>
+      </w:pPr>
+    </w:p>
+    <w:p>
+      <w:pPr>
+        <w:pStyle w:val="ListParagraph"/>
+        <w:ind w:left="360"/>
+        <w:rPr>
+          <w:rFonts w:cstheme="minorHAnsi"/>
           <w:b/>
           <w:bCs/>
           <w:sz w:val="24"/>
@@ -2367,11 +2901,12 @@
           <w:noProof/>
           <w:sz w:val="24"/>
           <w:szCs w:val="24"/>
+          <w:lang w:val="en-US" w:bidi="pa-IN"/>
         </w:rPr>
         <w:drawing>
-          <wp:inline distT="0" distB="0" distL="0" distR="0" wp14:anchorId="0094250E" wp14:editId="17723E02">
-            <wp:extent cx="6686550" cy="3049270"/>
-            <wp:effectExtent l="0" t="0" r="0" b="0"/>
+          <wp:inline distT="0" distB="0" distL="0" distR="0">
+            <wp:extent cx="5978915" cy="3209925"/>
+            <wp:effectExtent l="19050" t="0" r="2785" b="0"/>
             <wp:docPr id="9" name="Picture 9"/>
             <wp:cNvGraphicFramePr>
               <a:graphicFrameLocks xmlns:a="http://schemas.openxmlformats.org/drawingml/2006/main" noChangeAspect="1"/>
@@ -2384,7 +2919,7 @@
                     <pic:cNvPicPr/>
                   </pic:nvPicPr>
                   <pic:blipFill>
-                    <a:blip r:embed="rId12"/>
+                    <a:blip r:embed="rId14" cstate="print"/>
                     <a:stretch>
                       <a:fillRect/>
                     </a:stretch>
@@ -2392,7 +2927,7 @@
                   <pic:spPr>
                     <a:xfrm>
                       <a:off x="0" y="0"/>
-                      <a:ext cx="6686550" cy="3049270"/>
+                      <a:ext cx="5981406" cy="3211262"/>
                     </a:xfrm>
                     <a:prstGeom prst="rect">
                       <a:avLst/>
@@ -2429,23 +2964,34 @@
     </w:p>
     <w:p>
       <w:pPr>
-        <w:rPr>
-          <w:rFonts w:cstheme="minorHAnsi"/>
-          <w:b/>
-          <w:bCs/>
-          <w:sz w:val="24"/>
-          <w:szCs w:val="24"/>
-        </w:rPr>
-      </w:pPr>
-      <w:r>
-        <w:rPr>
-          <w:rFonts w:cstheme="minorHAnsi"/>
-          <w:b/>
-          <w:bCs/>
-          <w:sz w:val="24"/>
-          <w:szCs w:val="24"/>
-        </w:rPr>
-        <w:lastRenderedPageBreak/>
+        <w:ind w:left="360" w:firstLine="360"/>
+        <w:rPr>
+          <w:rFonts w:cstheme="minorHAnsi"/>
+          <w:b/>
+          <w:bCs/>
+          <w:sz w:val="24"/>
+          <w:szCs w:val="24"/>
+        </w:rPr>
+      </w:pPr>
+    </w:p>
+    <w:p>
+      <w:pPr>
+        <w:rPr>
+          <w:rFonts w:cstheme="minorHAnsi"/>
+          <w:b/>
+          <w:bCs/>
+          <w:sz w:val="24"/>
+          <w:szCs w:val="24"/>
+        </w:rPr>
+      </w:pPr>
+      <w:r>
+        <w:rPr>
+          <w:rFonts w:cstheme="minorHAnsi"/>
+          <w:b/>
+          <w:bCs/>
+          <w:sz w:val="24"/>
+          <w:szCs w:val="24"/>
+        </w:rPr>
         <w:t>Code after Refactoring:</w:t>
       </w:r>
     </w:p>
@@ -2567,7 +3113,7 @@
           <w:lang w:val="en-US" w:bidi="pa-IN"/>
         </w:rPr>
         <w:drawing>
-          <wp:inline distT="0" distB="0" distL="0" distR="0" wp14:anchorId="5F75CD8C" wp14:editId="455B5664">
+          <wp:inline distT="0" distB="0" distL="0" distR="0">
             <wp:extent cx="6381750" cy="2924175"/>
             <wp:effectExtent l="19050" t="0" r="0" b="0"/>
             <wp:docPr id="2" name="Picture 2" descr="C:\Users\GURSEERUT\Pictures\Screenshots\Screenshot (305).png"/>
@@ -2584,7 +3130,7 @@
                     </pic:cNvPicPr>
                   </pic:nvPicPr>
                   <pic:blipFill>
-                    <a:blip r:embed="rId13" cstate="print"/>
+                    <a:blip r:embed="rId15" cstate="print"/>
                     <a:srcRect/>
                     <a:stretch>
                       <a:fillRect/>
@@ -2618,26 +3164,121 @@
         <w:ind w:left="360"/>
         <w:rPr>
           <w:rFonts w:cstheme="minorHAnsi"/>
-          <w:sz w:val="24"/>
-          <w:szCs w:val="24"/>
-        </w:rPr>
-      </w:pPr>
+          <w:b/>
+          <w:bCs/>
+          <w:sz w:val="24"/>
+          <w:szCs w:val="24"/>
+          <w:u w:val="single"/>
+        </w:rPr>
+      </w:pPr>
+      <w:r>
+        <w:rPr>
+          <w:rFonts w:cstheme="minorHAnsi"/>
+          <w:b/>
+          <w:bCs/>
+          <w:sz w:val="24"/>
+          <w:szCs w:val="24"/>
+          <w:u w:val="single"/>
+        </w:rPr>
+        <w:t>Test classes for command pattern</w:t>
+      </w:r>
     </w:p>
     <w:p>
       <w:pPr>
         <w:ind w:left="360"/>
         <w:rPr>
           <w:rFonts w:cstheme="minorHAnsi"/>
-          <w:sz w:val="24"/>
-          <w:szCs w:val="24"/>
-        </w:rPr>
-      </w:pPr>
-      <w:r>
-        <w:rPr>
-          <w:rFonts w:cstheme="minorHAnsi"/>
-          <w:sz w:val="24"/>
-          <w:szCs w:val="24"/>
-        </w:rPr>
+          <w:b/>
+          <w:bCs/>
+          <w:sz w:val="24"/>
+          <w:szCs w:val="24"/>
+          <w:u w:val="single"/>
+        </w:rPr>
+      </w:pPr>
+      <w:r>
+        <w:rPr>
+          <w:rFonts w:cstheme="minorHAnsi"/>
+          <w:b/>
+          <w:bCs/>
+          <w:noProof/>
+          <w:sz w:val="24"/>
+          <w:szCs w:val="24"/>
+          <w:u w:val="single"/>
+          <w:lang w:val="en-US" w:bidi="pa-IN"/>
+        </w:rPr>
+        <w:drawing>
+          <wp:inline distT="0" distB="0" distL="0" distR="0">
+            <wp:extent cx="6381750" cy="3460642"/>
+            <wp:effectExtent l="19050" t="0" r="0" b="0"/>
+            <wp:docPr id="13" name="Picture 3" descr="C:\Users\GURSEERUT\Pictures\Screenshots\Screenshot (325).png"/>
+            <wp:cNvGraphicFramePr>
+              <a:graphicFrameLocks xmlns:a="http://schemas.openxmlformats.org/drawingml/2006/main" noChangeAspect="1"/>
+            </wp:cNvGraphicFramePr>
+            <a:graphic xmlns:a="http://schemas.openxmlformats.org/drawingml/2006/main">
+              <a:graphicData uri="http://schemas.openxmlformats.org/drawingml/2006/picture">
+                <pic:pic xmlns:pic="http://schemas.openxmlformats.org/drawingml/2006/picture">
+                  <pic:nvPicPr>
+                    <pic:cNvPr id="0" name="Picture 3" descr="C:\Users\GURSEERUT\Pictures\Screenshots\Screenshot (325).png"/>
+                    <pic:cNvPicPr>
+                      <a:picLocks noChangeAspect="1" noChangeArrowheads="1"/>
+                    </pic:cNvPicPr>
+                  </pic:nvPicPr>
+                  <pic:blipFill>
+                    <a:blip r:embed="rId16" cstate="print"/>
+                    <a:srcRect/>
+                    <a:stretch>
+                      <a:fillRect/>
+                    </a:stretch>
+                  </pic:blipFill>
+                  <pic:spPr bwMode="auto">
+                    <a:xfrm>
+                      <a:off x="0" y="0"/>
+                      <a:ext cx="6381750" cy="3460642"/>
+                    </a:xfrm>
+                    <a:prstGeom prst="rect">
+                      <a:avLst/>
+                    </a:prstGeom>
+                    <a:noFill/>
+                    <a:ln w="9525">
+                      <a:noFill/>
+                      <a:miter lim="800000"/>
+                      <a:headEnd/>
+                      <a:tailEnd/>
+                    </a:ln>
+                  </pic:spPr>
+                </pic:pic>
+              </a:graphicData>
+            </a:graphic>
+          </wp:inline>
+        </w:drawing>
+      </w:r>
+    </w:p>
+    <w:p>
+      <w:pPr>
+        <w:ind w:left="360"/>
+        <w:rPr>
+          <w:rFonts w:cstheme="minorHAnsi"/>
+          <w:sz w:val="24"/>
+          <w:szCs w:val="24"/>
+        </w:rPr>
+      </w:pPr>
+    </w:p>
+    <w:p>
+      <w:pPr>
+        <w:ind w:left="360"/>
+        <w:rPr>
+          <w:rFonts w:cstheme="minorHAnsi"/>
+          <w:sz w:val="24"/>
+          <w:szCs w:val="24"/>
+        </w:rPr>
+      </w:pPr>
+      <w:r>
+        <w:rPr>
+          <w:rFonts w:cstheme="minorHAnsi"/>
+          <w:sz w:val="24"/>
+          <w:szCs w:val="24"/>
+        </w:rPr>
+        <w:lastRenderedPageBreak/>
         <w:t>4.</w:t>
       </w:r>
       <w:r>
@@ -2698,7 +3339,25 @@
           <w:sz w:val="24"/>
           <w:szCs w:val="24"/>
         </w:rPr>
-        <w:t xml:space="preserve">- startGame function to start the execution using controller by taking command inputs from user. </w:t>
+        <w:t xml:space="preserve">- </w:t>
+      </w:r>
+      <w:proofErr w:type="spellStart"/>
+      <w:r>
+        <w:rPr>
+          <w:rFonts w:cstheme="minorHAnsi"/>
+          <w:sz w:val="24"/>
+          <w:szCs w:val="24"/>
+        </w:rPr>
+        <w:t>startGame</w:t>
+      </w:r>
+      <w:proofErr w:type="spellEnd"/>
+      <w:r>
+        <w:rPr>
+          <w:rFonts w:cstheme="minorHAnsi"/>
+          <w:sz w:val="24"/>
+          <w:szCs w:val="24"/>
+        </w:rPr>
+        <w:t xml:space="preserve"> function to start the execution using controller by taking command inputs from user. </w:t>
       </w:r>
     </w:p>
     <w:p>
@@ -2719,7 +3378,7 @@
           <w:lang w:val="en-US" w:bidi="pa-IN"/>
         </w:rPr>
         <w:drawing>
-          <wp:inline distT="0" distB="0" distL="0" distR="0" wp14:anchorId="5C0E0EB2" wp14:editId="2256B0BC">
+          <wp:inline distT="0" distB="0" distL="0" distR="0">
             <wp:extent cx="6248400" cy="3648075"/>
             <wp:effectExtent l="19050" t="0" r="0" b="0"/>
             <wp:docPr id="3" name="Picture 3" descr="C:\Users\GURSEERUT\Pictures\Screenshots\Screenshot (308).png"/>
@@ -2736,7 +3395,7 @@
                     </pic:cNvPicPr>
                   </pic:nvPicPr>
                   <pic:blipFill>
-                    <a:blip r:embed="rId14" cstate="print"/>
+                    <a:blip r:embed="rId17" cstate="print"/>
                     <a:srcRect/>
                     <a:stretch>
                       <a:fillRect/>
@@ -2891,9 +3550,9 @@
           <w:lang w:val="en-US" w:bidi="pa-IN"/>
         </w:rPr>
         <w:drawing>
-          <wp:inline distT="0" distB="0" distL="0" distR="0" wp14:anchorId="72C6EF9D" wp14:editId="54E359A3">
-            <wp:extent cx="6162675" cy="3457575"/>
-            <wp:effectExtent l="19050" t="0" r="9525" b="0"/>
+          <wp:inline distT="0" distB="0" distL="0" distR="0">
+            <wp:extent cx="6162674" cy="3162300"/>
+            <wp:effectExtent l="19050" t="0" r="0" b="0"/>
             <wp:docPr id="4" name="Picture 4" descr="C:\Users\GURSEERUT\Pictures\Screenshots\Screenshot (309).png"/>
             <wp:cNvGraphicFramePr>
               <a:graphicFrameLocks xmlns:a="http://schemas.openxmlformats.org/drawingml/2006/main" noChangeAspect="1"/>
@@ -2908,7 +3567,7 @@
                     </pic:cNvPicPr>
                   </pic:nvPicPr>
                   <pic:blipFill>
-                    <a:blip r:embed="rId15" cstate="print"/>
+                    <a:blip r:embed="rId18" cstate="print"/>
                     <a:srcRect/>
                     <a:stretch>
                       <a:fillRect/>
@@ -2917,7 +3576,7 @@
                   <pic:spPr bwMode="auto">
                     <a:xfrm>
                       <a:off x="0" y="0"/>
-                      <a:ext cx="6169094" cy="3461176"/>
+                      <a:ext cx="6169094" cy="3165594"/>
                     </a:xfrm>
                     <a:prstGeom prst="rect">
                       <a:avLst/>
@@ -2942,16 +3601,122 @@
         <w:ind w:left="360"/>
         <w:rPr>
           <w:rFonts w:cstheme="minorHAnsi"/>
-          <w:sz w:val="24"/>
-          <w:szCs w:val="24"/>
-        </w:rPr>
-      </w:pPr>
+          <w:b/>
+          <w:bCs/>
+          <w:sz w:val="24"/>
+          <w:szCs w:val="24"/>
+          <w:u w:val="single"/>
+        </w:rPr>
+      </w:pPr>
+      <w:r>
+        <w:rPr>
+          <w:rFonts w:cstheme="minorHAnsi"/>
+          <w:b/>
+          <w:bCs/>
+          <w:sz w:val="24"/>
+          <w:szCs w:val="24"/>
+          <w:u w:val="single"/>
+        </w:rPr>
+        <w:lastRenderedPageBreak/>
+        <w:t>Test class for GameEngine.java</w:t>
+      </w:r>
+      <w:r>
+        <w:rPr>
+          <w:rFonts w:cstheme="minorHAnsi"/>
+          <w:b/>
+          <w:bCs/>
+          <w:sz w:val="24"/>
+          <w:szCs w:val="24"/>
+          <w:u w:val="single"/>
+        </w:rPr>
+        <w:t>:</w:t>
+      </w:r>
     </w:p>
     <w:p>
       <w:pPr>
         <w:ind w:left="360"/>
         <w:rPr>
           <w:rFonts w:cstheme="minorHAnsi"/>
+          <w:b/>
+          <w:bCs/>
+          <w:sz w:val="24"/>
+          <w:szCs w:val="24"/>
+          <w:u w:val="single"/>
+        </w:rPr>
+      </w:pPr>
+      <w:r>
+        <w:rPr>
+          <w:rFonts w:cstheme="minorHAnsi"/>
+          <w:b/>
+          <w:bCs/>
+          <w:noProof/>
+          <w:sz w:val="24"/>
+          <w:szCs w:val="24"/>
+          <w:u w:val="single"/>
+          <w:lang w:val="en-US" w:bidi="pa-IN"/>
+        </w:rPr>
+        <w:drawing>
+          <wp:inline distT="0" distB="0" distL="0" distR="0">
+            <wp:extent cx="6248400" cy="3465668"/>
+            <wp:effectExtent l="19050" t="0" r="0" b="0"/>
+            <wp:docPr id="14" name="Picture 4" descr="C:\Users\GURSEERUT\Pictures\Screenshots\Screenshot (327).png"/>
+            <wp:cNvGraphicFramePr>
+              <a:graphicFrameLocks xmlns:a="http://schemas.openxmlformats.org/drawingml/2006/main" noChangeAspect="1"/>
+            </wp:cNvGraphicFramePr>
+            <a:graphic xmlns:a="http://schemas.openxmlformats.org/drawingml/2006/main">
+              <a:graphicData uri="http://schemas.openxmlformats.org/drawingml/2006/picture">
+                <pic:pic xmlns:pic="http://schemas.openxmlformats.org/drawingml/2006/picture">
+                  <pic:nvPicPr>
+                    <pic:cNvPr id="0" name="Picture 4" descr="C:\Users\GURSEERUT\Pictures\Screenshots\Screenshot (327).png"/>
+                    <pic:cNvPicPr>
+                      <a:picLocks noChangeAspect="1" noChangeArrowheads="1"/>
+                    </pic:cNvPicPr>
+                  </pic:nvPicPr>
+                  <pic:blipFill>
+                    <a:blip r:embed="rId19" cstate="print"/>
+                    <a:srcRect/>
+                    <a:stretch>
+                      <a:fillRect/>
+                    </a:stretch>
+                  </pic:blipFill>
+                  <pic:spPr bwMode="auto">
+                    <a:xfrm>
+                      <a:off x="0" y="0"/>
+                      <a:ext cx="6248400" cy="3465668"/>
+                    </a:xfrm>
+                    <a:prstGeom prst="rect">
+                      <a:avLst/>
+                    </a:prstGeom>
+                    <a:noFill/>
+                    <a:ln w="9525">
+                      <a:noFill/>
+                      <a:miter lim="800000"/>
+                      <a:headEnd/>
+                      <a:tailEnd/>
+                    </a:ln>
+                  </pic:spPr>
+                </pic:pic>
+              </a:graphicData>
+            </a:graphic>
+          </wp:inline>
+        </w:drawing>
+      </w:r>
+    </w:p>
+    <w:p>
+      <w:pPr>
+        <w:ind w:left="360"/>
+        <w:rPr>
+          <w:rFonts w:cstheme="minorHAnsi"/>
+          <w:sz w:val="24"/>
+          <w:szCs w:val="24"/>
+        </w:rPr>
+      </w:pPr>
+    </w:p>
+    <w:p>
+      <w:pPr>
+        <w:ind w:left="360"/>
+        <w:rPr>
+          <w:rFonts w:cstheme="minorHAnsi"/>
           <w:sz w:val="24"/>
           <w:szCs w:val="24"/>
         </w:rPr>
@@ -3056,12 +3821,12 @@
           <w:noProof/>
           <w:sz w:val="24"/>
           <w:szCs w:val="24"/>
-        </w:rPr>
-        <w:lastRenderedPageBreak/>
+          <w:lang w:val="en-US" w:bidi="pa-IN"/>
+        </w:rPr>
         <w:drawing>
-          <wp:inline distT="0" distB="0" distL="0" distR="0" wp14:anchorId="0594BD42" wp14:editId="1CED32EC">
-            <wp:extent cx="6686550" cy="4595495"/>
-            <wp:effectExtent l="0" t="0" r="0" b="0"/>
+          <wp:inline distT="0" distB="0" distL="0" distR="0">
+            <wp:extent cx="6324600" cy="3476625"/>
+            <wp:effectExtent l="19050" t="0" r="0" b="0"/>
             <wp:docPr id="10" name="Picture 10"/>
             <wp:cNvGraphicFramePr>
               <a:graphicFrameLocks xmlns:a="http://schemas.openxmlformats.org/drawingml/2006/main" noChangeAspect="1"/>
@@ -3074,7 +3839,7 @@
                     <pic:cNvPicPr/>
                   </pic:nvPicPr>
                   <pic:blipFill>
-                    <a:blip r:embed="rId16"/>
+                    <a:blip r:embed="rId20" cstate="print"/>
                     <a:stretch>
                       <a:fillRect/>
                     </a:stretch>
@@ -3082,7 +3847,7 @@
                   <pic:spPr>
                     <a:xfrm>
                       <a:off x="0" y="0"/>
-                      <a:ext cx="6686550" cy="4595495"/>
+                      <a:ext cx="6330723" cy="3479991"/>
                     </a:xfrm>
                     <a:prstGeom prst="rect">
                       <a:avLst/>
@@ -3100,6 +3865,30 @@
         <w:ind w:left="360"/>
         <w:rPr>
           <w:rFonts w:cstheme="minorHAnsi"/>
+          <w:b/>
+          <w:bCs/>
+          <w:sz w:val="24"/>
+          <w:szCs w:val="24"/>
+        </w:rPr>
+      </w:pPr>
+    </w:p>
+    <w:p>
+      <w:pPr>
+        <w:ind w:left="360"/>
+        <w:rPr>
+          <w:rFonts w:cstheme="minorHAnsi"/>
+          <w:b/>
+          <w:bCs/>
+          <w:sz w:val="24"/>
+          <w:szCs w:val="24"/>
+        </w:rPr>
+      </w:pPr>
+    </w:p>
+    <w:p>
+      <w:pPr>
+        <w:ind w:left="360"/>
+        <w:rPr>
+          <w:rFonts w:cstheme="minorHAnsi"/>
           <w:sz w:val="24"/>
           <w:szCs w:val="24"/>
         </w:rPr>
@@ -3159,7 +3948,7 @@
           <w:lang w:val="en-US" w:bidi="pa-IN"/>
         </w:rPr>
         <w:drawing>
-          <wp:inline distT="0" distB="0" distL="0" distR="0" wp14:anchorId="30F2A8F1" wp14:editId="68480083">
+          <wp:inline distT="0" distB="0" distL="0" distR="0">
             <wp:extent cx="6162675" cy="3257550"/>
             <wp:effectExtent l="19050" t="0" r="9525" b="0"/>
             <wp:docPr id="5" name="Picture 5" descr="C:\Users\GURSEERUT\Pictures\Screenshots\Screenshot (311).png"/>
@@ -3176,7 +3965,7 @@
                     </pic:cNvPicPr>
                   </pic:nvPicPr>
                   <pic:blipFill>
-                    <a:blip r:embed="rId17" cstate="print"/>
+                    <a:blip r:embed="rId21" cstate="print"/>
                     <a:srcRect/>
                     <a:stretch>
                       <a:fillRect/>
@@ -3220,6 +4009,134 @@
         <w:ind w:left="360"/>
         <w:rPr>
           <w:rFonts w:cstheme="minorHAnsi"/>
+          <w:b/>
+          <w:bCs/>
+          <w:sz w:val="24"/>
+          <w:szCs w:val="24"/>
+          <w:u w:val="single"/>
+        </w:rPr>
+      </w:pPr>
+      <w:r>
+        <w:rPr>
+          <w:rFonts w:cstheme="minorHAnsi"/>
+          <w:b/>
+          <w:bCs/>
+          <w:sz w:val="24"/>
+          <w:szCs w:val="24"/>
+          <w:u w:val="single"/>
+        </w:rPr>
+        <w:t>Test classes</w:t>
+      </w:r>
+      <w:r>
+        <w:rPr>
+          <w:rFonts w:cstheme="minorHAnsi"/>
+          <w:b/>
+          <w:bCs/>
+          <w:sz w:val="24"/>
+          <w:szCs w:val="24"/>
+          <w:u w:val="single"/>
+        </w:rPr>
+        <w:t xml:space="preserve">:- </w:t>
+      </w:r>
+    </w:p>
+    <w:p>
+      <w:pPr>
+        <w:ind w:left="360"/>
+        <w:rPr>
+          <w:rFonts w:cstheme="minorHAnsi"/>
+          <w:b/>
+          <w:bCs/>
+          <w:sz w:val="24"/>
+          <w:szCs w:val="24"/>
+          <w:u w:val="single"/>
+        </w:rPr>
+      </w:pPr>
+    </w:p>
+    <w:p>
+      <w:pPr>
+        <w:ind w:left="360"/>
+        <w:rPr>
+          <w:rFonts w:cstheme="minorHAnsi"/>
+          <w:b/>
+          <w:bCs/>
+          <w:sz w:val="24"/>
+          <w:szCs w:val="24"/>
+          <w:u w:val="single"/>
+        </w:rPr>
+      </w:pPr>
+      <w:r>
+        <w:rPr>
+          <w:rFonts w:cstheme="minorHAnsi"/>
+          <w:b/>
+          <w:bCs/>
+          <w:noProof/>
+          <w:sz w:val="24"/>
+          <w:szCs w:val="24"/>
+          <w:u w:val="single"/>
+          <w:lang w:val="en-US" w:bidi="pa-IN"/>
+        </w:rPr>
+        <w:drawing>
+          <wp:inline distT="0" distB="0" distL="0" distR="0">
+            <wp:extent cx="6219825" cy="3101347"/>
+            <wp:effectExtent l="19050" t="0" r="9525" b="0"/>
+            <wp:docPr id="17" name="Picture 5" descr="C:\Users\GURSEERUT\Pictures\Screenshots\Screenshot (329).png"/>
+            <wp:cNvGraphicFramePr>
+              <a:graphicFrameLocks xmlns:a="http://schemas.openxmlformats.org/drawingml/2006/main" noChangeAspect="1"/>
+            </wp:cNvGraphicFramePr>
+            <a:graphic xmlns:a="http://schemas.openxmlformats.org/drawingml/2006/main">
+              <a:graphicData uri="http://schemas.openxmlformats.org/drawingml/2006/picture">
+                <pic:pic xmlns:pic="http://schemas.openxmlformats.org/drawingml/2006/picture">
+                  <pic:nvPicPr>
+                    <pic:cNvPr id="0" name="Picture 5" descr="C:\Users\GURSEERUT\Pictures\Screenshots\Screenshot (329).png"/>
+                    <pic:cNvPicPr>
+                      <a:picLocks noChangeAspect="1" noChangeArrowheads="1"/>
+                    </pic:cNvPicPr>
+                  </pic:nvPicPr>
+                  <pic:blipFill>
+                    <a:blip r:embed="rId22" cstate="print"/>
+                    <a:srcRect/>
+                    <a:stretch>
+                      <a:fillRect/>
+                    </a:stretch>
+                  </pic:blipFill>
+                  <pic:spPr bwMode="auto">
+                    <a:xfrm>
+                      <a:off x="0" y="0"/>
+                      <a:ext cx="6219825" cy="3101347"/>
+                    </a:xfrm>
+                    <a:prstGeom prst="rect">
+                      <a:avLst/>
+                    </a:prstGeom>
+                    <a:noFill/>
+                    <a:ln w="9525">
+                      <a:noFill/>
+                      <a:miter lim="800000"/>
+                      <a:headEnd/>
+                      <a:tailEnd/>
+                    </a:ln>
+                  </pic:spPr>
+                </pic:pic>
+              </a:graphicData>
+            </a:graphic>
+          </wp:inline>
+        </w:drawing>
+      </w:r>
+    </w:p>
+    <w:p>
+      <w:pPr>
+        <w:ind w:left="360"/>
+        <w:rPr>
+          <w:rFonts w:cstheme="minorHAnsi"/>
+          <w:sz w:val="24"/>
+          <w:szCs w:val="24"/>
+        </w:rPr>
+      </w:pPr>
+    </w:p>
+    <w:p>
+      <w:pPr>
+        <w:ind w:left="360"/>
+        <w:rPr>
+          <w:rFonts w:cstheme="minorHAnsi"/>
           <w:sz w:val="24"/>
           <w:szCs w:val="24"/>
         </w:rPr>
@@ -3304,7 +4221,7 @@
           <w:lang w:val="en-US" w:bidi="pa-IN"/>
         </w:rPr>
         <w:drawing>
-          <wp:inline distT="0" distB="0" distL="0" distR="0" wp14:anchorId="2D488F10" wp14:editId="53A51AC0">
+          <wp:inline distT="0" distB="0" distL="0" distR="0">
             <wp:extent cx="6324600" cy="3295650"/>
             <wp:effectExtent l="19050" t="0" r="0" b="0"/>
             <wp:docPr id="6" name="Picture 6" descr="C:\Users\GURSEERUT\Pictures\Screenshots\Screenshot (313).png"/>
@@ -3321,7 +4238,7 @@
                     </pic:cNvPicPr>
                   </pic:nvPicPr>
                   <pic:blipFill>
-                    <a:blip r:embed="rId18" cstate="print"/>
+                    <a:blip r:embed="rId23" cstate="print"/>
                     <a:srcRect/>
                     <a:stretch>
                       <a:fillRect/>
@@ -3407,6 +4324,7 @@
         </w:rPr>
         <w:t>“</w:t>
       </w:r>
+      <w:proofErr w:type="spellStart"/>
       <w:r>
         <w:rPr>
           <w:rFonts w:cstheme="minorHAnsi"/>
@@ -3415,6 +4333,7 @@
         </w:rPr>
         <w:t>loadmap</w:t>
       </w:r>
+      <w:proofErr w:type="spellEnd"/>
       <w:r>
         <w:rPr>
           <w:rFonts w:cstheme="minorHAnsi"/>
@@ -3466,7 +4385,7 @@
           <w:lang w:val="en-US" w:bidi="pa-IN"/>
         </w:rPr>
         <w:drawing>
-          <wp:inline distT="0" distB="0" distL="0" distR="0" wp14:anchorId="00000B99" wp14:editId="1CC9A9E0">
+          <wp:inline distT="0" distB="0" distL="0" distR="0">
             <wp:extent cx="6324600" cy="3228975"/>
             <wp:effectExtent l="19050" t="0" r="0" b="0"/>
             <wp:docPr id="7" name="Picture 7" descr="C:\Users\GURSEERUT\Pictures\Screenshots\Screenshot (315).png"/>
@@ -3483,7 +4402,7 @@
                     </pic:cNvPicPr>
                   </pic:nvPicPr>
                   <pic:blipFill>
-                    <a:blip r:embed="rId19" cstate="print"/>
+                    <a:blip r:embed="rId24" cstate="print"/>
                     <a:srcRect/>
                     <a:stretch>
                       <a:fillRect/>
@@ -3522,9 +4441,106 @@
         </w:rPr>
       </w:pPr>
     </w:p>
+    <w:p>
+      <w:pPr>
+        <w:ind w:left="360"/>
+        <w:rPr>
+          <w:rFonts w:cstheme="minorHAnsi"/>
+          <w:b/>
+          <w:bCs/>
+          <w:sz w:val="24"/>
+          <w:szCs w:val="24"/>
+          <w:u w:val="single"/>
+        </w:rPr>
+      </w:pPr>
+      <w:r>
+        <w:rPr>
+          <w:rFonts w:cstheme="minorHAnsi"/>
+          <w:b/>
+          <w:bCs/>
+          <w:sz w:val="24"/>
+          <w:szCs w:val="24"/>
+          <w:u w:val="single"/>
+        </w:rPr>
+        <w:lastRenderedPageBreak/>
+        <w:t>Test class:</w:t>
+      </w:r>
+    </w:p>
+    <w:p>
+      <w:pPr>
+        <w:ind w:left="360"/>
+        <w:rPr>
+          <w:rFonts w:cstheme="minorHAnsi"/>
+          <w:sz w:val="24"/>
+          <w:szCs w:val="24"/>
+        </w:rPr>
+      </w:pPr>
+    </w:p>
+    <w:p>
+      <w:pPr>
+        <w:ind w:left="360"/>
+        <w:rPr>
+          <w:rFonts w:cstheme="minorHAnsi"/>
+          <w:sz w:val="24"/>
+          <w:szCs w:val="24"/>
+        </w:rPr>
+      </w:pPr>
+      <w:r>
+        <w:rPr>
+          <w:rFonts w:cstheme="minorHAnsi"/>
+          <w:sz w:val="24"/>
+          <w:szCs w:val="24"/>
+        </w:rPr>
+        <w:drawing>
+          <wp:inline distT="0" distB="0" distL="0" distR="0">
+            <wp:extent cx="6248400" cy="3465668"/>
+            <wp:effectExtent l="19050" t="0" r="0" b="0"/>
+            <wp:docPr id="18" name="Picture 4" descr="C:\Users\GURSEERUT\Pictures\Screenshots\Screenshot (327).png"/>
+            <wp:cNvGraphicFramePr>
+              <a:graphicFrameLocks xmlns:a="http://schemas.openxmlformats.org/drawingml/2006/main" noChangeAspect="1"/>
+            </wp:cNvGraphicFramePr>
+            <a:graphic xmlns:a="http://schemas.openxmlformats.org/drawingml/2006/main">
+              <a:graphicData uri="http://schemas.openxmlformats.org/drawingml/2006/picture">
+                <pic:pic xmlns:pic="http://schemas.openxmlformats.org/drawingml/2006/picture">
+                  <pic:nvPicPr>
+                    <pic:cNvPr id="0" name="Picture 4" descr="C:\Users\GURSEERUT\Pictures\Screenshots\Screenshot (327).png"/>
+                    <pic:cNvPicPr>
+                      <a:picLocks noChangeAspect="1" noChangeArrowheads="1"/>
+                    </pic:cNvPicPr>
+                  </pic:nvPicPr>
+                  <pic:blipFill>
+                    <a:blip r:embed="rId19" cstate="print"/>
+                    <a:srcRect/>
+                    <a:stretch>
+                      <a:fillRect/>
+                    </a:stretch>
+                  </pic:blipFill>
+                  <pic:spPr bwMode="auto">
+                    <a:xfrm>
+                      <a:off x="0" y="0"/>
+                      <a:ext cx="6248400" cy="3465668"/>
+                    </a:xfrm>
+                    <a:prstGeom prst="rect">
+                      <a:avLst/>
+                    </a:prstGeom>
+                    <a:noFill/>
+                    <a:ln w="9525">
+                      <a:noFill/>
+                      <a:miter lim="800000"/>
+                      <a:headEnd/>
+                      <a:tailEnd/>
+                    </a:ln>
+                  </pic:spPr>
+                </pic:pic>
+              </a:graphicData>
+            </a:graphic>
+          </wp:inline>
+        </w:drawing>
+      </w:r>
+    </w:p>
     <w:sectPr>
-      <w:headerReference w:type="default" r:id="rId20"/>
-      <w:footerReference w:type="default" r:id="rId21"/>
+      <w:headerReference w:type="default" r:id="rId25"/>
+      <w:footerReference w:type="default" r:id="rId26"/>
       <w:pgSz w:w="11906" w:h="16838"/>
       <w:pgMar w:top="1170" w:right="566" w:bottom="720" w:left="810" w:header="708" w:footer="708" w:gutter="0"/>
       <w:cols w:space="708"/>
@@ -3535,7 +4551,7 @@
 </file>
 
 <file path=word/endnotes.xml><?xml version="1.0" encoding="utf-8"?>
-<w:endnotes xmlns:wpc="http://schemas.microsoft.com/office/word/2010/wordprocessingCanvas" xmlns:cx="http://schemas.microsoft.com/office/drawing/2014/chartex" xmlns:cx1="http://schemas.microsoft.com/office/drawing/2015/9/8/chartex" xmlns:cx2="http://schemas.microsoft.com/office/drawing/2015/10/21/chartex" xmlns:cx3="http://schemas.microsoft.com/office/drawing/2016/5/9/chartex" xmlns:cx4="http://schemas.microsoft.com/office/drawing/2016/5/10/chartex" xmlns:cx5="http://schemas.microsoft.com/office/drawing/2016/5/11/chartex" xmlns:cx6="http://schemas.microsoft.com/office/drawing/2016/5/12/chartex" xmlns:cx7="http://schemas.microsoft.com/office/drawing/2016/5/13/chartex" xmlns:cx8="http://schemas.microsoft.com/office/drawing/2016/5/14/chartex" xmlns:mc="http://schemas.openxmlformats.org/markup-compatibility/2006" xmlns:aink="http://schemas.microsoft.com/office/drawing/2016/ink" xmlns:am3d="http://schemas.microsoft.com/office/drawing/2017/model3d" xmlns:o="urn:schemas-microsoft-com:office:office" xmlns:r="http://schemas.openxmlformats.org/officeDocument/2006/relationships" xmlns:m="http://schemas.openxmlformats.org/officeDocument/2006/math" xmlns:v="urn:schemas-microsoft-com:vml" xmlns:wp14="http://schemas.microsoft.com/office/word/2010/wordprocessingDrawing" xmlns:wp="http://schemas.openxmlformats.org/drawingml/2006/wordprocessingDrawing" xmlns:w10="urn:schemas-microsoft-com:office:word" xmlns:w="http://schemas.openxmlformats.org/wordprocessingml/2006/main" xmlns:w14="http://schemas.microsoft.com/office/word/2010/wordml" xmlns:w15="http://schemas.microsoft.com/office/word/2012/wordml" xmlns:w16cex="http://schemas.microsoft.com/office/word/2018/wordml/cex" xmlns:w16cid="http://schemas.microsoft.com/office/word/2016/wordml/cid" xmlns:w16="http://schemas.microsoft.com/office/word/2018/wordml" xmlns:w16se="http://schemas.microsoft.com/office/word/2015/wordml/symex" xmlns:wpg="http://schemas.microsoft.com/office/word/2010/wordprocessingGroup" xmlns:wpi="http://schemas.microsoft.com/office/word/2010/wordprocessingInk" xmlns:wne="http://schemas.microsoft.com/office/word/2006/wordml" xmlns:wps="http://schemas.microsoft.com/office/word/2010/wordprocessingShape" mc:Ignorable="w14 w15 w16se w16cid w16 w16cex wp14">
+<w:endnotes xmlns:ve="http://schemas.openxmlformats.org/markup-compatibility/2006" xmlns:o="urn:schemas-microsoft-com:office:office" xmlns:r="http://schemas.openxmlformats.org/officeDocument/2006/relationships" xmlns:m="http://schemas.openxmlformats.org/officeDocument/2006/math" xmlns:v="urn:schemas-microsoft-com:vml" xmlns:wp="http://schemas.openxmlformats.org/drawingml/2006/wordprocessingDrawing" xmlns:w10="urn:schemas-microsoft-com:office:word" xmlns:w="http://schemas.openxmlformats.org/wordprocessingml/2006/main" xmlns:wne="http://schemas.microsoft.com/office/word/2006/wordml">
   <w:endnote w:type="separator" w:id="-1">
     <w:p>
       <w:pPr>
@@ -3560,7 +4576,7 @@
 </file>
 
 <file path=word/footer1.xml><?xml version="1.0" encoding="utf-8"?>
-<w:ftr xmlns:wpc="http://schemas.microsoft.com/office/word/2010/wordprocessingCanvas" xmlns:cx="http://schemas.microsoft.com/office/drawing/2014/chartex" xmlns:cx1="http://schemas.microsoft.com/office/drawing/2015/9/8/chartex" xmlns:cx2="http://schemas.microsoft.com/office/drawing/2015/10/21/chartex" xmlns:cx3="http://schemas.microsoft.com/office/drawing/2016/5/9/chartex" xmlns:cx4="http://schemas.microsoft.com/office/drawing/2016/5/10/chartex" xmlns:cx5="http://schemas.microsoft.com/office/drawing/2016/5/11/chartex" xmlns:cx6="http://schemas.microsoft.com/office/drawing/2016/5/12/chartex" xmlns:cx7="http://schemas.microsoft.com/office/drawing/2016/5/13/chartex" xmlns:cx8="http://schemas.microsoft.com/office/drawing/2016/5/14/chartex" xmlns:mc="http://schemas.openxmlformats.org/markup-compatibility/2006" xmlns:aink="http://schemas.microsoft.com/office/drawing/2016/ink" xmlns:am3d="http://schemas.microsoft.com/office/drawing/2017/model3d" xmlns:o="urn:schemas-microsoft-com:office:office" xmlns:r="http://schemas.openxmlformats.org/officeDocument/2006/relationships" xmlns:m="http://schemas.openxmlformats.org/officeDocument/2006/math" xmlns:v="urn:schemas-microsoft-com:vml" xmlns:wp14="http://schemas.microsoft.com/office/word/2010/wordprocessingDrawing" xmlns:wp="http://schemas.openxmlformats.org/drawingml/2006/wordprocessingDrawing" xmlns:w10="urn:schemas-microsoft-com:office:word" xmlns:w="http://schemas.openxmlformats.org/wordprocessingml/2006/main" xmlns:w14="http://schemas.microsoft.com/office/word/2010/wordml" xmlns:w15="http://schemas.microsoft.com/office/word/2012/wordml" xmlns:w16cex="http://schemas.microsoft.com/office/word/2018/wordml/cex" xmlns:w16cid="http://schemas.microsoft.com/office/word/2016/wordml/cid" xmlns:w16="http://schemas.microsoft.com/office/word/2018/wordml" xmlns:w16se="http://schemas.microsoft.com/office/word/2015/wordml/symex" xmlns:wpg="http://schemas.microsoft.com/office/word/2010/wordprocessingGroup" xmlns:wpi="http://schemas.microsoft.com/office/word/2010/wordprocessingInk" xmlns:wne="http://schemas.microsoft.com/office/word/2006/wordml" xmlns:wps="http://schemas.microsoft.com/office/word/2010/wordprocessingShape" mc:Ignorable="w14 w15 w16se w16cid w16 w16cex wp14">
+<w:ftr xmlns:ve="http://schemas.openxmlformats.org/markup-compatibility/2006" xmlns:o="urn:schemas-microsoft-com:office:office" xmlns:r="http://schemas.openxmlformats.org/officeDocument/2006/relationships" xmlns:m="http://schemas.openxmlformats.org/officeDocument/2006/math" xmlns:v="urn:schemas-microsoft-com:vml" xmlns:wp="http://schemas.openxmlformats.org/drawingml/2006/wordprocessingDrawing" xmlns:w10="urn:schemas-microsoft-com:office:word" xmlns:w="http://schemas.openxmlformats.org/wordprocessingml/2006/main" xmlns:wne="http://schemas.microsoft.com/office/word/2006/wordml">
   <w:p>
     <w:pPr>
       <w:pStyle w:val="Footer"/>
@@ -3586,7 +4602,7 @@
 </file>
 
 <file path=word/footnotes.xml><?xml version="1.0" encoding="utf-8"?>
-<w:footnotes xmlns:wpc="http://schemas.microsoft.com/office/word/2010/wordprocessingCanvas" xmlns:cx="http://schemas.microsoft.com/office/drawing/2014/chartex" xmlns:cx1="http://schemas.microsoft.com/office/drawing/2015/9/8/chartex" xmlns:cx2="http://schemas.microsoft.com/office/drawing/2015/10/21/chartex" xmlns:cx3="http://schemas.microsoft.com/office/drawing/2016/5/9/chartex" xmlns:cx4="http://schemas.microsoft.com/office/drawing/2016/5/10/chartex" xmlns:cx5="http://schemas.microsoft.com/office/drawing/2016/5/11/chartex" xmlns:cx6="http://schemas.microsoft.com/office/drawing/2016/5/12/chartex" xmlns:cx7="http://schemas.microsoft.com/office/drawing/2016/5/13/chartex" xmlns:cx8="http://schemas.microsoft.com/office/drawing/2016/5/14/chartex" xmlns:mc="http://schemas.openxmlformats.org/markup-compatibility/2006" xmlns:aink="http://schemas.microsoft.com/office/drawing/2016/ink" xmlns:am3d="http://schemas.microsoft.com/office/drawing/2017/model3d" xmlns:o="urn:schemas-microsoft-com:office:office" xmlns:r="http://schemas.openxmlformats.org/officeDocument/2006/relationships" xmlns:m="http://schemas.openxmlformats.org/officeDocument/2006/math" xmlns:v="urn:schemas-microsoft-com:vml" xmlns:wp14="http://schemas.microsoft.com/office/word/2010/wordprocessingDrawing" xmlns:wp="http://schemas.openxmlformats.org/drawingml/2006/wordprocessingDrawing" xmlns:w10="urn:schemas-microsoft-com:office:word" xmlns:w="http://schemas.openxmlformats.org/wordprocessingml/2006/main" xmlns:w14="http://schemas.microsoft.com/office/word/2010/wordml" xmlns:w15="http://schemas.microsoft.com/office/word/2012/wordml" xmlns:w16cex="http://schemas.microsoft.com/office/word/2018/wordml/cex" xmlns:w16cid="http://schemas.microsoft.com/office/word/2016/wordml/cid" xmlns:w16="http://schemas.microsoft.com/office/word/2018/wordml" xmlns:w16se="http://schemas.microsoft.com/office/word/2015/wordml/symex" xmlns:wpg="http://schemas.microsoft.com/office/word/2010/wordprocessingGroup" xmlns:wpi="http://schemas.microsoft.com/office/word/2010/wordprocessingInk" xmlns:wne="http://schemas.microsoft.com/office/word/2006/wordml" xmlns:wps="http://schemas.microsoft.com/office/word/2010/wordprocessingShape" mc:Ignorable="w14 w15 w16se w16cid w16 w16cex wp14">
+<w:footnotes xmlns:ve="http://schemas.openxmlformats.org/markup-compatibility/2006" xmlns:o="urn:schemas-microsoft-com:office:office" xmlns:r="http://schemas.openxmlformats.org/officeDocument/2006/relationships" xmlns:m="http://schemas.openxmlformats.org/officeDocument/2006/math" xmlns:v="urn:schemas-microsoft-com:vml" xmlns:wp="http://schemas.openxmlformats.org/drawingml/2006/wordprocessingDrawing" xmlns:w10="urn:schemas-microsoft-com:office:word" xmlns:w="http://schemas.openxmlformats.org/wordprocessingml/2006/main" xmlns:wne="http://schemas.microsoft.com/office/word/2006/wordml">
   <w:footnote w:type="separator" w:id="-1">
     <w:p>
       <w:pPr>
@@ -3611,7 +4627,7 @@
 </file>
 
 <file path=word/header1.xml><?xml version="1.0" encoding="utf-8"?>
-<w:hdr xmlns:wpc="http://schemas.microsoft.com/office/word/2010/wordprocessingCanvas" xmlns:cx="http://schemas.microsoft.com/office/drawing/2014/chartex" xmlns:cx1="http://schemas.microsoft.com/office/drawing/2015/9/8/chartex" xmlns:cx2="http://schemas.microsoft.com/office/drawing/2015/10/21/chartex" xmlns:cx3="http://schemas.microsoft.com/office/drawing/2016/5/9/chartex" xmlns:cx4="http://schemas.microsoft.com/office/drawing/2016/5/10/chartex" xmlns:cx5="http://schemas.microsoft.com/office/drawing/2016/5/11/chartex" xmlns:cx6="http://schemas.microsoft.com/office/drawing/2016/5/12/chartex" xmlns:cx7="http://schemas.microsoft.com/office/drawing/2016/5/13/chartex" xmlns:cx8="http://schemas.microsoft.com/office/drawing/2016/5/14/chartex" xmlns:mc="http://schemas.openxmlformats.org/markup-compatibility/2006" xmlns:aink="http://schemas.microsoft.com/office/drawing/2016/ink" xmlns:am3d="http://schemas.microsoft.com/office/drawing/2017/model3d" xmlns:o="urn:schemas-microsoft-com:office:office" xmlns:r="http://schemas.openxmlformats.org/officeDocument/2006/relationships" xmlns:m="http://schemas.openxmlformats.org/officeDocument/2006/math" xmlns:v="urn:schemas-microsoft-com:vml" xmlns:wp14="http://schemas.microsoft.com/office/word/2010/wordprocessingDrawing" xmlns:wp="http://schemas.openxmlformats.org/drawingml/2006/wordprocessingDrawing" xmlns:w10="urn:schemas-microsoft-com:office:word" xmlns:w="http://schemas.openxmlformats.org/wordprocessingml/2006/main" xmlns:w14="http://schemas.microsoft.com/office/word/2010/wordml" xmlns:w15="http://schemas.microsoft.com/office/word/2012/wordml" xmlns:w16cex="http://schemas.microsoft.com/office/word/2018/wordml/cex" xmlns:w16cid="http://schemas.microsoft.com/office/word/2016/wordml/cid" xmlns:w16="http://schemas.microsoft.com/office/word/2018/wordml" xmlns:w16se="http://schemas.microsoft.com/office/word/2015/wordml/symex" xmlns:wpg="http://schemas.microsoft.com/office/word/2010/wordprocessingGroup" xmlns:wpi="http://schemas.microsoft.com/office/word/2010/wordprocessingInk" xmlns:wne="http://schemas.microsoft.com/office/word/2006/wordml" xmlns:wps="http://schemas.microsoft.com/office/word/2010/wordprocessingShape" mc:Ignorable="w14 w15 w16se w16cid w16 w16cex wp14">
+<w:hdr xmlns:ve="http://schemas.openxmlformats.org/markup-compatibility/2006" xmlns:o="urn:schemas-microsoft-com:office:office" xmlns:r="http://schemas.openxmlformats.org/officeDocument/2006/relationships" xmlns:m="http://schemas.openxmlformats.org/officeDocument/2006/math" xmlns:v="urn:schemas-microsoft-com:vml" xmlns:wp="http://schemas.openxmlformats.org/drawingml/2006/wordprocessingDrawing" xmlns:w10="urn:schemas-microsoft-com:office:word" xmlns:w="http://schemas.openxmlformats.org/wordprocessingml/2006/main" xmlns:wne="http://schemas.microsoft.com/office/word/2006/wordml">
   <w:p>
     <w:pPr>
       <w:pStyle w:val="Header"/>
@@ -3628,8 +4644,8 @@
 </file>
 
 <file path=word/numbering.xml><?xml version="1.0" encoding="utf-8"?>
-<w:numbering xmlns:wpc="http://schemas.microsoft.com/office/word/2010/wordprocessingCanvas" xmlns:cx="http://schemas.microsoft.com/office/drawing/2014/chartex" xmlns:cx1="http://schemas.microsoft.com/office/drawing/2015/9/8/chartex" xmlns:cx2="http://schemas.microsoft.com/office/drawing/2015/10/21/chartex" xmlns:cx3="http://schemas.microsoft.com/office/drawing/2016/5/9/chartex" xmlns:cx4="http://schemas.microsoft.com/office/drawing/2016/5/10/chartex" xmlns:cx5="http://schemas.microsoft.com/office/drawing/2016/5/11/chartex" xmlns:cx6="http://schemas.microsoft.com/office/drawing/2016/5/12/chartex" xmlns:cx7="http://schemas.microsoft.com/office/drawing/2016/5/13/chartex" xmlns:cx8="http://schemas.microsoft.com/office/drawing/2016/5/14/chartex" xmlns:mc="http://schemas.openxmlformats.org/markup-compatibility/2006" xmlns:aink="http://schemas.microsoft.com/office/drawing/2016/ink" xmlns:am3d="http://schemas.microsoft.com/office/drawing/2017/model3d" xmlns:o="urn:schemas-microsoft-com:office:office" xmlns:r="http://schemas.openxmlformats.org/officeDocument/2006/relationships" xmlns:m="http://schemas.openxmlformats.org/officeDocument/2006/math" xmlns:v="urn:schemas-microsoft-com:vml" xmlns:wp14="http://schemas.microsoft.com/office/word/2010/wordprocessingDrawing" xmlns:wp="http://schemas.openxmlformats.org/drawingml/2006/wordprocessingDrawing" xmlns:w10="urn:schemas-microsoft-com:office:word" xmlns:w="http://schemas.openxmlformats.org/wordprocessingml/2006/main" xmlns:w14="http://schemas.microsoft.com/office/word/2010/wordml" xmlns:w15="http://schemas.microsoft.com/office/word/2012/wordml" xmlns:w16cex="http://schemas.microsoft.com/office/word/2018/wordml/cex" xmlns:w16cid="http://schemas.microsoft.com/office/word/2016/wordml/cid" xmlns:w16="http://schemas.microsoft.com/office/word/2018/wordml" xmlns:w16se="http://schemas.microsoft.com/office/word/2015/wordml/symex" xmlns:wpg="http://schemas.microsoft.com/office/word/2010/wordprocessingGroup" xmlns:wpi="http://schemas.microsoft.com/office/word/2010/wordprocessingInk" xmlns:wne="http://schemas.microsoft.com/office/word/2006/wordml" xmlns:wps="http://schemas.microsoft.com/office/word/2010/wordprocessingShape" mc:Ignorable="w14 w15 w16se w16cid w16 w16cex wp14">
-  <w:abstractNum w:abstractNumId="0" w15:restartNumberingAfterBreak="0">
+<w:numbering xmlns:ve="http://schemas.openxmlformats.org/markup-compatibility/2006" xmlns:o="urn:schemas-microsoft-com:office:office" xmlns:r="http://schemas.openxmlformats.org/officeDocument/2006/relationships" xmlns:m="http://schemas.openxmlformats.org/officeDocument/2006/math" xmlns:v="urn:schemas-microsoft-com:vml" xmlns:wp="http://schemas.openxmlformats.org/drawingml/2006/wordprocessingDrawing" xmlns:w10="urn:schemas-microsoft-com:office:word" xmlns:w="http://schemas.openxmlformats.org/wordprocessingml/2006/main" xmlns:wne="http://schemas.microsoft.com/office/word/2006/wordml">
+  <w:abstractNum w:abstractNumId="0">
     <w:nsid w:val="0B4E5BFF"/>
     <w:multiLevelType w:val="hybridMultilevel"/>
     <w:tmpl w:val="12E06DAC"/>
@@ -3742,7 +4758,7 @@
       </w:rPr>
     </w:lvl>
   </w:abstractNum>
-  <w:abstractNum w:abstractNumId="1" w15:restartNumberingAfterBreak="0">
+  <w:abstractNum w:abstractNumId="1">
     <w:nsid w:val="219E5771"/>
     <w:multiLevelType w:val="hybridMultilevel"/>
     <w:tmpl w:val="32207E20"/>
@@ -3831,7 +4847,7 @@
       </w:pPr>
     </w:lvl>
   </w:abstractNum>
-  <w:abstractNum w:abstractNumId="2" w15:restartNumberingAfterBreak="0">
+  <w:abstractNum w:abstractNumId="2">
     <w:nsid w:val="2A663D3A"/>
     <w:multiLevelType w:val="hybridMultilevel"/>
     <w:tmpl w:val="32207E20"/>
@@ -3920,7 +4936,7 @@
       </w:pPr>
     </w:lvl>
   </w:abstractNum>
-  <w:abstractNum w:abstractNumId="3" w15:restartNumberingAfterBreak="0">
+  <w:abstractNum w:abstractNumId="3">
     <w:nsid w:val="43A00BB6"/>
     <w:multiLevelType w:val="hybridMultilevel"/>
     <w:tmpl w:val="D6C86B28"/>
@@ -4006,7 +5022,7 @@
       </w:pPr>
     </w:lvl>
   </w:abstractNum>
-  <w:abstractNum w:abstractNumId="4" w15:restartNumberingAfterBreak="0">
+  <w:abstractNum w:abstractNumId="4">
     <w:nsid w:val="4DBD0D7F"/>
     <w:multiLevelType w:val="hybridMultilevel"/>
     <w:tmpl w:val="90FE0424"/>
@@ -4095,7 +5111,7 @@
       </w:pPr>
     </w:lvl>
   </w:abstractNum>
-  <w:abstractNum w:abstractNumId="5" w15:restartNumberingAfterBreak="0">
+  <w:abstractNum w:abstractNumId="5">
     <w:nsid w:val="6AC26297"/>
     <w:multiLevelType w:val="hybridMultilevel"/>
     <w:tmpl w:val="11AC4ED8"/>
@@ -4208,7 +5224,7 @@
       </w:rPr>
     </w:lvl>
   </w:abstractNum>
-  <w:abstractNum w:abstractNumId="6" w15:restartNumberingAfterBreak="0">
+  <w:abstractNum w:abstractNumId="6">
     <w:nsid w:val="6EEF10ED"/>
     <w:multiLevelType w:val="hybridMultilevel"/>
     <w:tmpl w:val="EF346362"/>
@@ -4346,7 +5362,7 @@
 </file>
 
 <file path=word/styles.xml><?xml version="1.0" encoding="utf-8"?>
-<w:styles xmlns:mc="http://schemas.openxmlformats.org/markup-compatibility/2006" xmlns:r="http://schemas.openxmlformats.org/officeDocument/2006/relationships" xmlns:w="http://schemas.openxmlformats.org/wordprocessingml/2006/main" xmlns:w14="http://schemas.microsoft.com/office/word/2010/wordml" xmlns:w15="http://schemas.microsoft.com/office/word/2012/wordml" xmlns:w16cex="http://schemas.microsoft.com/office/word/2018/wordml/cex" xmlns:w16cid="http://schemas.microsoft.com/office/word/2016/wordml/cid" xmlns:w16="http://schemas.microsoft.com/office/word/2018/wordml" xmlns:w16se="http://schemas.microsoft.com/office/word/2015/wordml/symex" mc:Ignorable="w14 w15 w16se w16cid w16 w16cex">
+<w:styles xmlns:r="http://schemas.openxmlformats.org/officeDocument/2006/relationships" xmlns:w="http://schemas.openxmlformats.org/wordprocessingml/2006/main">
   <w:docDefaults>
     <w:rPrDefault>
       <w:rPr>
@@ -4362,383 +5378,144 @@
       </w:pPr>
     </w:pPrDefault>
   </w:docDefaults>
-  <w:latentStyles w:defLockedState="0" w:defUIPriority="99" w:defSemiHidden="0" w:defUnhideWhenUsed="0" w:defQFormat="0" w:count="376">
-    <w:lsdException w:name="Normal" w:uiPriority="0" w:qFormat="1"/>
-    <w:lsdException w:name="heading 1" w:uiPriority="9" w:qFormat="1"/>
-    <w:lsdException w:name="heading 2" w:semiHidden="1" w:uiPriority="9" w:unhideWhenUsed="1" w:qFormat="1"/>
-    <w:lsdException w:name="heading 3" w:semiHidden="1" w:uiPriority="9" w:unhideWhenUsed="1" w:qFormat="1"/>
-    <w:lsdException w:name="heading 4" w:semiHidden="1" w:uiPriority="9" w:unhideWhenUsed="1" w:qFormat="1"/>
-    <w:lsdException w:name="heading 5" w:semiHidden="1" w:uiPriority="9" w:unhideWhenUsed="1" w:qFormat="1"/>
-    <w:lsdException w:name="heading 6" w:semiHidden="1" w:uiPriority="9" w:unhideWhenUsed="1" w:qFormat="1"/>
-    <w:lsdException w:name="heading 7" w:semiHidden="1" w:uiPriority="9" w:unhideWhenUsed="1" w:qFormat="1"/>
-    <w:lsdException w:name="heading 8" w:semiHidden="1" w:uiPriority="9" w:unhideWhenUsed="1" w:qFormat="1"/>
-    <w:lsdException w:name="heading 9" w:semiHidden="1" w:uiPriority="9" w:unhideWhenUsed="1" w:qFormat="1"/>
-    <w:lsdException w:name="index 1" w:semiHidden="1" w:unhideWhenUsed="1"/>
-    <w:lsdException w:name="index 2" w:semiHidden="1" w:unhideWhenUsed="1"/>
-    <w:lsdException w:name="index 3" w:semiHidden="1" w:unhideWhenUsed="1"/>
-    <w:lsdException w:name="index 4" w:semiHidden="1" w:unhideWhenUsed="1"/>
-    <w:lsdException w:name="index 5" w:semiHidden="1" w:unhideWhenUsed="1"/>
-    <w:lsdException w:name="index 6" w:semiHidden="1" w:unhideWhenUsed="1"/>
-    <w:lsdException w:name="index 7" w:semiHidden="1" w:unhideWhenUsed="1"/>
-    <w:lsdException w:name="index 8" w:semiHidden="1" w:unhideWhenUsed="1"/>
-    <w:lsdException w:name="index 9" w:semiHidden="1" w:unhideWhenUsed="1"/>
-    <w:lsdException w:name="toc 1" w:semiHidden="1" w:uiPriority="39" w:unhideWhenUsed="1"/>
-    <w:lsdException w:name="toc 2" w:semiHidden="1" w:uiPriority="39" w:unhideWhenUsed="1"/>
-    <w:lsdException w:name="toc 3" w:semiHidden="1" w:uiPriority="39" w:unhideWhenUsed="1"/>
-    <w:lsdException w:name="toc 4" w:semiHidden="1" w:uiPriority="39" w:unhideWhenUsed="1"/>
-    <w:lsdException w:name="toc 5" w:semiHidden="1" w:uiPriority="39" w:unhideWhenUsed="1"/>
-    <w:lsdException w:name="toc 6" w:semiHidden="1" w:uiPriority="39" w:unhideWhenUsed="1"/>
-    <w:lsdException w:name="toc 7" w:semiHidden="1" w:uiPriority="39" w:unhideWhenUsed="1"/>
-    <w:lsdException w:name="toc 8" w:semiHidden="1" w:uiPriority="39" w:unhideWhenUsed="1"/>
-    <w:lsdException w:name="toc 9" w:semiHidden="1" w:uiPriority="39" w:unhideWhenUsed="1"/>
-    <w:lsdException w:name="Normal Indent" w:semiHidden="1" w:unhideWhenUsed="1"/>
-    <w:lsdException w:name="footnote text" w:semiHidden="1" w:unhideWhenUsed="1"/>
-    <w:lsdException w:name="annotation text" w:semiHidden="1" w:unhideWhenUsed="1"/>
-    <w:lsdException w:name="header" w:semiHidden="1" w:unhideWhenUsed="1"/>
-    <w:lsdException w:name="footer" w:semiHidden="1" w:unhideWhenUsed="1"/>
-    <w:lsdException w:name="index heading" w:semiHidden="1" w:unhideWhenUsed="1"/>
-    <w:lsdException w:name="caption" w:semiHidden="1" w:uiPriority="35" w:unhideWhenUsed="1" w:qFormat="1"/>
-    <w:lsdException w:name="table of figures" w:semiHidden="1" w:unhideWhenUsed="1"/>
-    <w:lsdException w:name="envelope address" w:semiHidden="1" w:unhideWhenUsed="1"/>
-    <w:lsdException w:name="envelope return" w:semiHidden="1" w:unhideWhenUsed="1"/>
-    <w:lsdException w:name="footnote reference" w:semiHidden="1" w:unhideWhenUsed="1"/>
-    <w:lsdException w:name="annotation reference" w:semiHidden="1" w:unhideWhenUsed="1"/>
-    <w:lsdException w:name="line number" w:semiHidden="1" w:unhideWhenUsed="1"/>
-    <w:lsdException w:name="page number" w:semiHidden="1" w:unhideWhenUsed="1"/>
-    <w:lsdException w:name="endnote reference" w:semiHidden="1" w:unhideWhenUsed="1"/>
-    <w:lsdException w:name="endnote text" w:semiHidden="1" w:unhideWhenUsed="1"/>
-    <w:lsdException w:name="table of authorities" w:semiHidden="1" w:unhideWhenUsed="1"/>
-    <w:lsdException w:name="macro" w:semiHidden="1" w:unhideWhenUsed="1"/>
-    <w:lsdException w:name="toa heading" w:semiHidden="1" w:unhideWhenUsed="1"/>
-    <w:lsdException w:name="List" w:semiHidden="1" w:unhideWhenUsed="1"/>
-    <w:lsdException w:name="List Bullet" w:semiHidden="1" w:unhideWhenUsed="1"/>
-    <w:lsdException w:name="List Number" w:semiHidden="1" w:unhideWhenUsed="1"/>
-    <w:lsdException w:name="List 2" w:semiHidden="1" w:unhideWhenUsed="1"/>
-    <w:lsdException w:name="List 3" w:semiHidden="1" w:unhideWhenUsed="1"/>
-    <w:lsdException w:name="List 4" w:semiHidden="1" w:unhideWhenUsed="1"/>
-    <w:lsdException w:name="List 5" w:semiHidden="1" w:unhideWhenUsed="1"/>
-    <w:lsdException w:name="List Bullet 2" w:semiHidden="1" w:unhideWhenUsed="1"/>
-    <w:lsdException w:name="List Bullet 3" w:semiHidden="1" w:unhideWhenUsed="1"/>
-    <w:lsdException w:name="List Bullet 4" w:semiHidden="1" w:unhideWhenUsed="1"/>
-    <w:lsdException w:name="List Bullet 5" w:semiHidden="1" w:unhideWhenUsed="1"/>
-    <w:lsdException w:name="List Number 2" w:semiHidden="1" w:unhideWhenUsed="1"/>
-    <w:lsdException w:name="List Number 3" w:semiHidden="1" w:unhideWhenUsed="1"/>
-    <w:lsdException w:name="List Number 4" w:semiHidden="1" w:unhideWhenUsed="1"/>
-    <w:lsdException w:name="List Number 5" w:semiHidden="1" w:unhideWhenUsed="1"/>
-    <w:lsdException w:name="Title" w:uiPriority="10" w:qFormat="1"/>
-    <w:lsdException w:name="Closing" w:semiHidden="1" w:unhideWhenUsed="1"/>
-    <w:lsdException w:name="Signature" w:semiHidden="1" w:unhideWhenUsed="1"/>
-    <w:lsdException w:name="Default Paragraph Font" w:semiHidden="1" w:uiPriority="1" w:unhideWhenUsed="1"/>
-    <w:lsdException w:name="Body Text" w:semiHidden="1" w:unhideWhenUsed="1"/>
-    <w:lsdException w:name="Body Text Indent" w:semiHidden="1" w:unhideWhenUsed="1"/>
-    <w:lsdException w:name="List Continue" w:semiHidden="1" w:unhideWhenUsed="1"/>
-    <w:lsdException w:name="List Continue 2" w:semiHidden="1" w:unhideWhenUsed="1"/>
-    <w:lsdException w:name="List Continue 3" w:semiHidden="1" w:unhideWhenUsed="1"/>
-    <w:lsdException w:name="List Continue 4" w:semiHidden="1" w:unhideWhenUsed="1"/>
-    <w:lsdException w:name="List Continue 5" w:semiHidden="1" w:unhideWhenUsed="1"/>
-    <w:lsdException w:name="Message Header" w:semiHidden="1" w:unhideWhenUsed="1"/>
-    <w:lsdException w:name="Subtitle" w:uiPriority="11" w:qFormat="1"/>
-    <w:lsdException w:name="Salutation" w:semiHidden="1" w:unhideWhenUsed="1"/>
-    <w:lsdException w:name="Date" w:semiHidden="1" w:unhideWhenUsed="1"/>
-    <w:lsdException w:name="Body Text First Indent" w:semiHidden="1" w:unhideWhenUsed="1"/>
-    <w:lsdException w:name="Body Text First Indent 2" w:semiHidden="1" w:unhideWhenUsed="1"/>
-    <w:lsdException w:name="Note Heading" w:semiHidden="1" w:unhideWhenUsed="1"/>
-    <w:lsdException w:name="Body Text 2" w:semiHidden="1" w:unhideWhenUsed="1"/>
-    <w:lsdException w:name="Body Text 3" w:semiHidden="1" w:unhideWhenUsed="1"/>
-    <w:lsdException w:name="Body Text Indent 2" w:semiHidden="1" w:unhideWhenUsed="1"/>
-    <w:lsdException w:name="Body Text Indent 3" w:semiHidden="1" w:unhideWhenUsed="1"/>
-    <w:lsdException w:name="Block Text" w:semiHidden="1" w:unhideWhenUsed="1"/>
-    <w:lsdException w:name="Hyperlink" w:semiHidden="1" w:unhideWhenUsed="1"/>
-    <w:lsdException w:name="FollowedHyperlink" w:semiHidden="1" w:unhideWhenUsed="1"/>
-    <w:lsdException w:name="Strong" w:uiPriority="22" w:qFormat="1"/>
-    <w:lsdException w:name="Emphasis" w:uiPriority="20" w:qFormat="1"/>
-    <w:lsdException w:name="Document Map" w:semiHidden="1" w:unhideWhenUsed="1"/>
-    <w:lsdException w:name="Plain Text" w:semiHidden="1" w:unhideWhenUsed="1"/>
-    <w:lsdException w:name="E-mail Signature" w:semiHidden="1" w:unhideWhenUsed="1"/>
-    <w:lsdException w:name="HTML Top of Form" w:semiHidden="1" w:unhideWhenUsed="1"/>
-    <w:lsdException w:name="HTML Bottom of Form" w:semiHidden="1" w:unhideWhenUsed="1"/>
-    <w:lsdException w:name="Normal (Web)" w:semiHidden="1" w:unhideWhenUsed="1"/>
-    <w:lsdException w:name="HTML Acronym" w:semiHidden="1" w:unhideWhenUsed="1"/>
-    <w:lsdException w:name="HTML Address" w:semiHidden="1" w:unhideWhenUsed="1"/>
-    <w:lsdException w:name="HTML Cite" w:semiHidden="1" w:unhideWhenUsed="1"/>
-    <w:lsdException w:name="HTML Code" w:semiHidden="1" w:unhideWhenUsed="1"/>
-    <w:lsdException w:name="HTML Definition" w:semiHidden="1" w:unhideWhenUsed="1"/>
-    <w:lsdException w:name="HTML Keyboard" w:semiHidden="1" w:unhideWhenUsed="1"/>
-    <w:lsdException w:name="HTML Preformatted" w:semiHidden="1" w:unhideWhenUsed="1"/>
-    <w:lsdException w:name="HTML Sample" w:semiHidden="1" w:unhideWhenUsed="1"/>
-    <w:lsdException w:name="HTML Typewriter" w:semiHidden="1" w:unhideWhenUsed="1"/>
-    <w:lsdException w:name="HTML Variable" w:semiHidden="1" w:unhideWhenUsed="1"/>
-    <w:lsdException w:name="Normal Table" w:semiHidden="1" w:unhideWhenUsed="1"/>
-    <w:lsdException w:name="annotation subject" w:semiHidden="1" w:unhideWhenUsed="1"/>
-    <w:lsdException w:name="No List" w:semiHidden="1" w:unhideWhenUsed="1"/>
-    <w:lsdException w:name="Outline List 1" w:semiHidden="1" w:unhideWhenUsed="1"/>
-    <w:lsdException w:name="Outline List 2" w:semiHidden="1" w:unhideWhenUsed="1"/>
-    <w:lsdException w:name="Outline List 3" w:semiHidden="1" w:unhideWhenUsed="1"/>
-    <w:lsdException w:name="Table Simple 1" w:semiHidden="1" w:unhideWhenUsed="1"/>
-    <w:lsdException w:name="Table Simple 2" w:semiHidden="1" w:unhideWhenUsed="1"/>
-    <w:lsdException w:name="Table Simple 3" w:semiHidden="1" w:unhideWhenUsed="1"/>
-    <w:lsdException w:name="Table Classic 1" w:semiHidden="1" w:unhideWhenUsed="1"/>
-    <w:lsdException w:name="Table Classic 2" w:semiHidden="1" w:unhideWhenUsed="1"/>
-    <w:lsdException w:name="Table Classic 3" w:semiHidden="1" w:unhideWhenUsed="1"/>
-    <w:lsdException w:name="Table Classic 4" w:semiHidden="1" w:unhideWhenUsed="1"/>
-    <w:lsdException w:name="Table Colorful 1" w:semiHidden="1" w:unhideWhenUsed="1"/>
-    <w:lsdException w:name="Table Colorful 2" w:semiHidden="1" w:unhideWhenUsed="1"/>
-    <w:lsdException w:name="Table Colorful 3" w:semiHidden="1" w:unhideWhenUsed="1"/>
-    <w:lsdException w:name="Table Columns 1" w:semiHidden="1" w:unhideWhenUsed="1"/>
-    <w:lsdException w:name="Table Columns 2" w:semiHidden="1" w:unhideWhenUsed="1"/>
-    <w:lsdException w:name="Table Columns 3" w:semiHidden="1" w:unhideWhenUsed="1"/>
-    <w:lsdException w:name="Table Columns 4" w:semiHidden="1" w:unhideWhenUsed="1"/>
-    <w:lsdException w:name="Table Columns 5" w:semiHidden="1" w:unhideWhenUsed="1"/>
-    <w:lsdException w:name="Table Grid 1" w:semiHidden="1" w:unhideWhenUsed="1"/>
-    <w:lsdException w:name="Table Grid 2" w:semiHidden="1" w:unhideWhenUsed="1"/>
-    <w:lsdException w:name="Table Grid 3" w:semiHidden="1" w:unhideWhenUsed="1"/>
-    <w:lsdException w:name="Table Grid 4" w:semiHidden="1" w:unhideWhenUsed="1"/>
-    <w:lsdException w:name="Table Grid 5" w:semiHidden="1" w:unhideWhenUsed="1"/>
-    <w:lsdException w:name="Table Grid 6" w:semiHidden="1" w:unhideWhenUsed="1"/>
-    <w:lsdException w:name="Table Grid 7" w:semiHidden="1" w:unhideWhenUsed="1"/>
-    <w:lsdException w:name="Table Grid 8" w:semiHidden="1" w:unhideWhenUsed="1"/>
-    <w:lsdException w:name="Table List 1" w:semiHidden="1" w:unhideWhenUsed="1"/>
-    <w:lsdException w:name="Table List 2" w:semiHidden="1" w:unhideWhenUsed="1"/>
-    <w:lsdException w:name="Table List 3" w:semiHidden="1" w:unhideWhenUsed="1"/>
-    <w:lsdException w:name="Table List 4" w:semiHidden="1" w:unhideWhenUsed="1"/>
-    <w:lsdException w:name="Table List 5" w:semiHidden="1" w:unhideWhenUsed="1"/>
-    <w:lsdException w:name="Table List 6" w:semiHidden="1" w:unhideWhenUsed="1"/>
-    <w:lsdException w:name="Table List 7" w:semiHidden="1" w:unhideWhenUsed="1"/>
-    <w:lsdException w:name="Table List 8" w:semiHidden="1" w:unhideWhenUsed="1"/>
-    <w:lsdException w:name="Table 3D effects 1" w:semiHidden="1" w:unhideWhenUsed="1"/>
-    <w:lsdException w:name="Table 3D effects 2" w:semiHidden="1" w:unhideWhenUsed="1"/>
-    <w:lsdException w:name="Table 3D effects 3" w:semiHidden="1" w:unhideWhenUsed="1"/>
-    <w:lsdException w:name="Table Contemporary" w:semiHidden="1" w:unhideWhenUsed="1"/>
-    <w:lsdException w:name="Table Elegant" w:semiHidden="1" w:unhideWhenUsed="1"/>
-    <w:lsdException w:name="Table Professional" w:semiHidden="1" w:unhideWhenUsed="1"/>
-    <w:lsdException w:name="Table Subtle 1" w:semiHidden="1" w:unhideWhenUsed="1"/>
-    <w:lsdException w:name="Table Subtle 2" w:semiHidden="1" w:unhideWhenUsed="1"/>
-    <w:lsdException w:name="Table Web 1" w:semiHidden="1" w:unhideWhenUsed="1"/>
-    <w:lsdException w:name="Table Web 2" w:semiHidden="1" w:unhideWhenUsed="1"/>
-    <w:lsdException w:name="Table Web 3" w:semiHidden="1" w:unhideWhenUsed="1"/>
-    <w:lsdException w:name="Balloon Text" w:semiHidden="1" w:unhideWhenUsed="1"/>
-    <w:lsdException w:name="Table Grid" w:uiPriority="59"/>
-    <w:lsdException w:name="Table Theme" w:semiHidden="1" w:unhideWhenUsed="1"/>
-    <w:lsdException w:name="Placeholder Text" w:semiHidden="1"/>
-    <w:lsdException w:name="No Spacing" w:uiPriority="1" w:qFormat="1"/>
-    <w:lsdException w:name="Light Shading" w:uiPriority="60"/>
-    <w:lsdException w:name="Light List" w:uiPriority="61"/>
-    <w:lsdException w:name="Light Grid" w:uiPriority="62"/>
-    <w:lsdException w:name="Medium Shading 1" w:uiPriority="63"/>
-    <w:lsdException w:name="Medium Shading 2" w:uiPriority="64"/>
-    <w:lsdException w:name="Medium List 1" w:uiPriority="65"/>
-    <w:lsdException w:name="Medium List 2" w:uiPriority="66"/>
-    <w:lsdException w:name="Medium Grid 1" w:uiPriority="67"/>
-    <w:lsdException w:name="Medium Grid 2" w:uiPriority="68"/>
-    <w:lsdException w:name="Medium Grid 3" w:uiPriority="69"/>
-    <w:lsdException w:name="Dark List" w:uiPriority="70"/>
-    <w:lsdException w:name="Colorful Shading" w:uiPriority="71"/>
-    <w:lsdException w:name="Colorful List" w:uiPriority="72"/>
-    <w:lsdException w:name="Colorful Grid" w:uiPriority="73"/>
-    <w:lsdException w:name="Light Shading Accent 1" w:uiPriority="60"/>
-    <w:lsdException w:name="Light List Accent 1" w:uiPriority="61"/>
-    <w:lsdException w:name="Light Grid Accent 1" w:uiPriority="62"/>
-    <w:lsdException w:name="Medium Shading 1 Accent 1" w:uiPriority="63"/>
-    <w:lsdException w:name="Medium Shading 2 Accent 1" w:uiPriority="64"/>
-    <w:lsdException w:name="Medium List 1 Accent 1" w:uiPriority="65"/>
-    <w:lsdException w:name="Revision" w:semiHidden="1"/>
-    <w:lsdException w:name="List Paragraph" w:uiPriority="34" w:qFormat="1"/>
-    <w:lsdException w:name="Quote" w:uiPriority="29" w:qFormat="1"/>
-    <w:lsdException w:name="Intense Quote" w:uiPriority="30" w:qFormat="1"/>
-    <w:lsdException w:name="Medium List 2 Accent 1" w:uiPriority="66"/>
-    <w:lsdException w:name="Medium Grid 1 Accent 1" w:uiPriority="67"/>
-    <w:lsdException w:name="Medium Grid 2 Accent 1" w:uiPriority="68"/>
-    <w:lsdException w:name="Medium Grid 3 Accent 1" w:uiPriority="69"/>
-    <w:lsdException w:name="Dark List Accent 1" w:uiPriority="70"/>
-    <w:lsdException w:name="Colorful Shading Accent 1" w:uiPriority="71"/>
-    <w:lsdException w:name="Colorful List Accent 1" w:uiPriority="72"/>
-    <w:lsdException w:name="Colorful Grid Accent 1" w:uiPriority="73"/>
-    <w:lsdException w:name="Light Shading Accent 2" w:uiPriority="60"/>
-    <w:lsdException w:name="Light List Accent 2" w:uiPriority="61"/>
-    <w:lsdException w:name="Light Grid Accent 2" w:uiPriority="62"/>
-    <w:lsdException w:name="Medium Shading 1 Accent 2" w:uiPriority="63"/>
-    <w:lsdException w:name="Medium Shading 2 Accent 2" w:uiPriority="64"/>
-    <w:lsdException w:name="Medium List 1 Accent 2" w:uiPriority="65"/>
-    <w:lsdException w:name="Medium List 2 Accent 2" w:uiPriority="66"/>
-    <w:lsdException w:name="Medium Grid 1 Accent 2" w:uiPriority="67"/>
-    <w:lsdException w:name="Medium Grid 2 Accent 2" w:uiPriority="68"/>
-    <w:lsdException w:name="Medium Grid 3 Accent 2" w:uiPriority="69"/>
-    <w:lsdException w:name="Dark List Accent 2" w:uiPriority="70"/>
-    <w:lsdException w:name="Colorful Shading Accent 2" w:uiPriority="71"/>
-    <w:lsdException w:name="Colorful List Accent 2" w:uiPriority="72"/>
-    <w:lsdException w:name="Colorful Grid Accent 2" w:uiPriority="73"/>
-    <w:lsdException w:name="Light Shading Accent 3" w:uiPriority="60"/>
-    <w:lsdException w:name="Light List Accent 3" w:uiPriority="61"/>
-    <w:lsdException w:name="Light Grid Accent 3" w:uiPriority="62"/>
-    <w:lsdException w:name="Medium Shading 1 Accent 3" w:uiPriority="63"/>
-    <w:lsdException w:name="Medium Shading 2 Accent 3" w:uiPriority="64"/>
-    <w:lsdException w:name="Medium List 1 Accent 3" w:uiPriority="65"/>
-    <w:lsdException w:name="Medium List 2 Accent 3" w:uiPriority="66"/>
-    <w:lsdException w:name="Medium Grid 1 Accent 3" w:uiPriority="67"/>
-    <w:lsdException w:name="Medium Grid 2 Accent 3" w:uiPriority="68"/>
-    <w:lsdException w:name="Medium Grid 3 Accent 3" w:uiPriority="69"/>
-    <w:lsdException w:name="Dark List Accent 3" w:uiPriority="70"/>
-    <w:lsdException w:name="Colorful Shading Accent 3" w:uiPriority="71"/>
-    <w:lsdException w:name="Colorful List Accent 3" w:uiPriority="72"/>
-    <w:lsdException w:name="Colorful Grid Accent 3" w:uiPriority="73"/>
-    <w:lsdException w:name="Light Shading Accent 4" w:uiPriority="60"/>
-    <w:lsdException w:name="Light List Accent 4" w:uiPriority="61"/>
-    <w:lsdException w:name="Light Grid Accent 4" w:uiPriority="62"/>
-    <w:lsdException w:name="Medium Shading 1 Accent 4" w:uiPriority="63"/>
-    <w:lsdException w:name="Medium Shading 2 Accent 4" w:uiPriority="64"/>
-    <w:lsdException w:name="Medium List 1 Accent 4" w:uiPriority="65"/>
-    <w:lsdException w:name="Medium List 2 Accent 4" w:uiPriority="66"/>
-    <w:lsdException w:name="Medium Grid 1 Accent 4" w:uiPriority="67"/>
-    <w:lsdException w:name="Medium Grid 2 Accent 4" w:uiPriority="68"/>
-    <w:lsdException w:name="Medium Grid 3 Accent 4" w:uiPriority="69"/>
-    <w:lsdException w:name="Dark List Accent 4" w:uiPriority="70"/>
-    <w:lsdException w:name="Colorful Shading Accent 4" w:uiPriority="71"/>
-    <w:lsdException w:name="Colorful List Accent 4" w:uiPriority="72"/>
-    <w:lsdException w:name="Colorful Grid Accent 4" w:uiPriority="73"/>
-    <w:lsdException w:name="Light Shading Accent 5" w:uiPriority="60"/>
-    <w:lsdException w:name="Light List Accent 5" w:uiPriority="61"/>
-    <w:lsdException w:name="Light Grid Accent 5" w:uiPriority="62"/>
-    <w:lsdException w:name="Medium Shading 1 Accent 5" w:uiPriority="63"/>
-    <w:lsdException w:name="Medium Shading 2 Accent 5" w:uiPriority="64"/>
-    <w:lsdException w:name="Medium List 1 Accent 5" w:uiPriority="65"/>
-    <w:lsdException w:name="Medium List 2 Accent 5" w:uiPriority="66"/>
-    <w:lsdException w:name="Medium Grid 1 Accent 5" w:uiPriority="67"/>
-    <w:lsdException w:name="Medium Grid 2 Accent 5" w:uiPriority="68"/>
-    <w:lsdException w:name="Medium Grid 3 Accent 5" w:uiPriority="69"/>
-    <w:lsdException w:name="Dark List Accent 5" w:uiPriority="70"/>
-    <w:lsdException w:name="Colorful Shading Accent 5" w:uiPriority="71"/>
-    <w:lsdException w:name="Colorful List Accent 5" w:uiPriority="72"/>
-    <w:lsdException w:name="Colorful Grid Accent 5" w:uiPriority="73"/>
-    <w:lsdException w:name="Light Shading Accent 6" w:uiPriority="60"/>
-    <w:lsdException w:name="Light List Accent 6" w:uiPriority="61"/>
-    <w:lsdException w:name="Light Grid Accent 6" w:uiPriority="62"/>
-    <w:lsdException w:name="Medium Shading 1 Accent 6" w:uiPriority="63"/>
-    <w:lsdException w:name="Medium Shading 2 Accent 6" w:uiPriority="64"/>
-    <w:lsdException w:name="Medium List 1 Accent 6" w:uiPriority="65"/>
-    <w:lsdException w:name="Medium List 2 Accent 6" w:uiPriority="66"/>
-    <w:lsdException w:name="Medium Grid 1 Accent 6" w:uiPriority="67"/>
-    <w:lsdException w:name="Medium Grid 2 Accent 6" w:uiPriority="68"/>
-    <w:lsdException w:name="Medium Grid 3 Accent 6" w:uiPriority="69"/>
-    <w:lsdException w:name="Dark List Accent 6" w:uiPriority="70"/>
-    <w:lsdException w:name="Colorful Shading Accent 6" w:uiPriority="71"/>
-    <w:lsdException w:name="Colorful List Accent 6" w:uiPriority="72"/>
-    <w:lsdException w:name="Colorful Grid Accent 6" w:uiPriority="73"/>
-    <w:lsdException w:name="Subtle Emphasis" w:uiPriority="19" w:qFormat="1"/>
-    <w:lsdException w:name="Intense Emphasis" w:uiPriority="21" w:qFormat="1"/>
-    <w:lsdException w:name="Subtle Reference" w:uiPriority="31" w:qFormat="1"/>
-    <w:lsdException w:name="Intense Reference" w:uiPriority="32" w:qFormat="1"/>
-    <w:lsdException w:name="Book Title" w:uiPriority="33" w:qFormat="1"/>
-    <w:lsdException w:name="Bibliography" w:semiHidden="1" w:uiPriority="37" w:unhideWhenUsed="1"/>
-    <w:lsdException w:name="TOC Heading" w:semiHidden="1" w:uiPriority="39" w:unhideWhenUsed="1" w:qFormat="1"/>
-    <w:lsdException w:name="Plain Table 1" w:uiPriority="41"/>
-    <w:lsdException w:name="Plain Table 2" w:uiPriority="42"/>
-    <w:lsdException w:name="Plain Table 3" w:uiPriority="43"/>
-    <w:lsdException w:name="Plain Table 4" w:uiPriority="44"/>
-    <w:lsdException w:name="Plain Table 5" w:uiPriority="45"/>
-    <w:lsdException w:name="Grid Table Light" w:uiPriority="40"/>
-    <w:lsdException w:name="Grid Table 1 Light" w:uiPriority="46"/>
-    <w:lsdException w:name="Grid Table 2" w:uiPriority="47"/>
-    <w:lsdException w:name="Grid Table 3" w:uiPriority="48"/>
-    <w:lsdException w:name="Grid Table 4" w:uiPriority="49"/>
-    <w:lsdException w:name="Grid Table 5 Dark" w:uiPriority="50"/>
-    <w:lsdException w:name="Grid Table 6 Colorful" w:uiPriority="51"/>
-    <w:lsdException w:name="Grid Table 7 Colorful" w:uiPriority="52"/>
-    <w:lsdException w:name="Grid Table 1 Light Accent 1" w:uiPriority="46"/>
-    <w:lsdException w:name="Grid Table 2 Accent 1" w:uiPriority="47"/>
-    <w:lsdException w:name="Grid Table 3 Accent 1" w:uiPriority="48"/>
-    <w:lsdException w:name="Grid Table 4 Accent 1" w:uiPriority="49"/>
-    <w:lsdException w:name="Grid Table 5 Dark Accent 1" w:uiPriority="50"/>
-    <w:lsdException w:name="Grid Table 6 Colorful Accent 1" w:uiPriority="51"/>
-    <w:lsdException w:name="Grid Table 7 Colorful Accent 1" w:uiPriority="52"/>
-    <w:lsdException w:name="Grid Table 1 Light Accent 2" w:uiPriority="46"/>
-    <w:lsdException w:name="Grid Table 2 Accent 2" w:uiPriority="47"/>
-    <w:lsdException w:name="Grid Table 3 Accent 2" w:uiPriority="48"/>
-    <w:lsdException w:name="Grid Table 4 Accent 2" w:uiPriority="49"/>
-    <w:lsdException w:name="Grid Table 5 Dark Accent 2" w:uiPriority="50"/>
-    <w:lsdException w:name="Grid Table 6 Colorful Accent 2" w:uiPriority="51"/>
-    <w:lsdException w:name="Grid Table 7 Colorful Accent 2" w:uiPriority="52"/>
-    <w:lsdException w:name="Grid Table 1 Light Accent 3" w:uiPriority="46"/>
-    <w:lsdException w:name="Grid Table 2 Accent 3" w:uiPriority="47"/>
-    <w:lsdException w:name="Grid Table 3 Accent 3" w:uiPriority="48"/>
-    <w:lsdException w:name="Grid Table 4 Accent 3" w:uiPriority="49"/>
-    <w:lsdException w:name="Grid Table 5 Dark Accent 3" w:uiPriority="50"/>
-    <w:lsdException w:name="Grid Table 6 Colorful Accent 3" w:uiPriority="51"/>
-    <w:lsdException w:name="Grid Table 7 Colorful Accent 3" w:uiPriority="52"/>
-    <w:lsdException w:name="Grid Table 1 Light Accent 4" w:uiPriority="46"/>
-    <w:lsdException w:name="Grid Table 2 Accent 4" w:uiPriority="47"/>
-    <w:lsdException w:name="Grid Table 3 Accent 4" w:uiPriority="48"/>
-    <w:lsdException w:name="Grid Table 4 Accent 4" w:uiPriority="49"/>
-    <w:lsdException w:name="Grid Table 5 Dark Accent 4" w:uiPriority="50"/>
-    <w:lsdException w:name="Grid Table 6 Colorful Accent 4" w:uiPriority="51"/>
-    <w:lsdException w:name="Grid Table 7 Colorful Accent 4" w:uiPriority="52"/>
-    <w:lsdException w:name="Grid Table 1 Light Accent 5" w:uiPriority="46"/>
-    <w:lsdException w:name="Grid Table 2 Accent 5" w:uiPriority="47"/>
-    <w:lsdException w:name="Grid Table 3 Accent 5" w:uiPriority="48"/>
-    <w:lsdException w:name="Grid Table 4 Accent 5" w:uiPriority="49"/>
-    <w:lsdException w:name="Grid Table 5 Dark Accent 5" w:uiPriority="50"/>
-    <w:lsdException w:name="Grid Table 6 Colorful Accent 5" w:uiPriority="51"/>
-    <w:lsdException w:name="Grid Table 7 Colorful Accent 5" w:uiPriority="52"/>
-    <w:lsdException w:name="Grid Table 1 Light Accent 6" w:uiPriority="46"/>
-    <w:lsdException w:name="Grid Table 2 Accent 6" w:uiPriority="47"/>
-    <w:lsdException w:name="Grid Table 3 Accent 6" w:uiPriority="48"/>
-    <w:lsdException w:name="Grid Table 4 Accent 6" w:uiPriority="49"/>
-    <w:lsdException w:name="Grid Table 5 Dark Accent 6" w:uiPriority="50"/>
-    <w:lsdException w:name="Grid Table 6 Colorful Accent 6" w:uiPriority="51"/>
-    <w:lsdException w:name="Grid Table 7 Colorful Accent 6" w:uiPriority="52"/>
-    <w:lsdException w:name="List Table 1 Light" w:uiPriority="46"/>
-    <w:lsdException w:name="List Table 2" w:uiPriority="47"/>
-    <w:lsdException w:name="List Table 3" w:uiPriority="48"/>
-    <w:lsdException w:name="List Table 4" w:uiPriority="49"/>
-    <w:lsdException w:name="List Table 5 Dark" w:uiPriority="50"/>
-    <w:lsdException w:name="List Table 6 Colorful" w:uiPriority="51"/>
-    <w:lsdException w:name="List Table 7 Colorful" w:uiPriority="52"/>
-    <w:lsdException w:name="List Table 1 Light Accent 1" w:uiPriority="46"/>
-    <w:lsdException w:name="List Table 2 Accent 1" w:uiPriority="47"/>
-    <w:lsdException w:name="List Table 3 Accent 1" w:uiPriority="48"/>
-    <w:lsdException w:name="List Table 4 Accent 1" w:uiPriority="49"/>
-    <w:lsdException w:name="List Table 5 Dark Accent 1" w:uiPriority="50"/>
-    <w:lsdException w:name="List Table 6 Colorful Accent 1" w:uiPriority="51"/>
-    <w:lsdException w:name="List Table 7 Colorful Accent 1" w:uiPriority="52"/>
-    <w:lsdException w:name="List Table 1 Light Accent 2" w:uiPriority="46"/>
-    <w:lsdException w:name="List Table 2 Accent 2" w:uiPriority="47"/>
-    <w:lsdException w:name="List Table 3 Accent 2" w:uiPriority="48"/>
-    <w:lsdException w:name="List Table 4 Accent 2" w:uiPriority="49"/>
-    <w:lsdException w:name="List Table 5 Dark Accent 2" w:uiPriority="50"/>
-    <w:lsdException w:name="List Table 6 Colorful Accent 2" w:uiPriority="51"/>
-    <w:lsdException w:name="List Table 7 Colorful Accent 2" w:uiPriority="52"/>
-    <w:lsdException w:name="List Table 1 Light Accent 3" w:uiPriority="46"/>
-    <w:lsdException w:name="List Table 2 Accent 3" w:uiPriority="47"/>
-    <w:lsdException w:name="List Table 3 Accent 3" w:uiPriority="48"/>
-    <w:lsdException w:name="List Table 4 Accent 3" w:uiPriority="49"/>
-    <w:lsdException w:name="List Table 5 Dark Accent 3" w:uiPriority="50"/>
-    <w:lsdException w:name="List Table 6 Colorful Accent 3" w:uiPriority="51"/>
-    <w:lsdException w:name="List Table 7 Colorful Accent 3" w:uiPriority="52"/>
-    <w:lsdException w:name="List Table 1 Light Accent 4" w:uiPriority="46"/>
-    <w:lsdException w:name="List Table 2 Accent 4" w:uiPriority="47"/>
-    <w:lsdException w:name="List Table 3 Accent 4" w:uiPriority="48"/>
-    <w:lsdException w:name="List Table 4 Accent 4" w:uiPriority="49"/>
-    <w:lsdException w:name="List Table 5 Dark Accent 4" w:uiPriority="50"/>
-    <w:lsdException w:name="List Table 6 Colorful Accent 4" w:uiPriority="51"/>
-    <w:lsdException w:name="List Table 7 Colorful Accent 4" w:uiPriority="52"/>
-    <w:lsdException w:name="List Table 1 Light Accent 5" w:uiPriority="46"/>
-    <w:lsdException w:name="List Table 2 Accent 5" w:uiPriority="47"/>
-    <w:lsdException w:name="List Table 3 Accent 5" w:uiPriority="48"/>
-    <w:lsdException w:name="List Table 4 Accent 5" w:uiPriority="49"/>
-    <w:lsdException w:name="List Table 5 Dark Accent 5" w:uiPriority="50"/>
-    <w:lsdException w:name="List Table 6 Colorful Accent 5" w:uiPriority="51"/>
-    <w:lsdException w:name="List Table 7 Colorful Accent 5" w:uiPriority="52"/>
-    <w:lsdException w:name="List Table 1 Light Accent 6" w:uiPriority="46"/>
-    <w:lsdException w:name="List Table 2 Accent 6" w:uiPriority="47"/>
-    <w:lsdException w:name="List Table 3 Accent 6" w:uiPriority="48"/>
-    <w:lsdException w:name="List Table 4 Accent 6" w:uiPriority="49"/>
-    <w:lsdException w:name="List Table 5 Dark Accent 6" w:uiPriority="50"/>
-    <w:lsdException w:name="List Table 6 Colorful Accent 6" w:uiPriority="51"/>
-    <w:lsdException w:name="List Table 7 Colorful Accent 6" w:uiPriority="52"/>
-    <w:lsdException w:name="Mention" w:semiHidden="1" w:unhideWhenUsed="1"/>
-    <w:lsdException w:name="Smart Hyperlink" w:semiHidden="1" w:unhideWhenUsed="1"/>
-    <w:lsdException w:name="Hashtag" w:semiHidden="1" w:unhideWhenUsed="1"/>
-    <w:lsdException w:name="Unresolved Mention" w:semiHidden="1" w:unhideWhenUsed="1"/>
-    <w:lsdException w:name="Smart Link" w:semiHidden="1" w:unhideWhenUsed="1"/>
+  <w:latentStyles w:defLockedState="0" w:defUIPriority="99" w:defSemiHidden="1" w:defUnhideWhenUsed="1" w:defQFormat="0" w:count="267">
+    <w:lsdException w:name="Normal" w:semiHidden="0" w:uiPriority="0" w:unhideWhenUsed="0" w:qFormat="1"/>
+    <w:lsdException w:name="heading 1" w:semiHidden="0" w:uiPriority="9" w:unhideWhenUsed="0" w:qFormat="1"/>
+    <w:lsdException w:name="heading 2" w:uiPriority="9" w:qFormat="1"/>
+    <w:lsdException w:name="heading 3" w:uiPriority="9" w:qFormat="1"/>
+    <w:lsdException w:name="heading 4" w:uiPriority="9" w:qFormat="1"/>
+    <w:lsdException w:name="heading 5" w:uiPriority="9" w:qFormat="1"/>
+    <w:lsdException w:name="heading 6" w:uiPriority="9" w:qFormat="1"/>
+    <w:lsdException w:name="heading 7" w:uiPriority="9" w:qFormat="1"/>
+    <w:lsdException w:name="heading 8" w:uiPriority="9" w:qFormat="1"/>
+    <w:lsdException w:name="heading 9" w:uiPriority="9" w:qFormat="1"/>
+    <w:lsdException w:name="toc 1" w:uiPriority="39"/>
+    <w:lsdException w:name="toc 2" w:uiPriority="39"/>
+    <w:lsdException w:name="toc 3" w:uiPriority="39"/>
+    <w:lsdException w:name="toc 4" w:uiPriority="39"/>
+    <w:lsdException w:name="toc 5" w:uiPriority="39"/>
+    <w:lsdException w:name="toc 6" w:uiPriority="39"/>
+    <w:lsdException w:name="toc 7" w:uiPriority="39"/>
+    <w:lsdException w:name="toc 8" w:uiPriority="39"/>
+    <w:lsdException w:name="toc 9" w:uiPriority="39"/>
+    <w:lsdException w:name="caption" w:uiPriority="35" w:qFormat="1"/>
+    <w:lsdException w:name="Title" w:semiHidden="0" w:uiPriority="10" w:unhideWhenUsed="0" w:qFormat="1"/>
+    <w:lsdException w:name="Default Paragraph Font" w:uiPriority="1"/>
+    <w:lsdException w:name="Subtitle" w:semiHidden="0" w:uiPriority="11" w:unhideWhenUsed="0" w:qFormat="1"/>
+    <w:lsdException w:name="Strong" w:semiHidden="0" w:uiPriority="22" w:unhideWhenUsed="0" w:qFormat="1"/>
+    <w:lsdException w:name="Emphasis" w:semiHidden="0" w:uiPriority="20" w:unhideWhenUsed="0" w:qFormat="1"/>
+    <w:lsdException w:name="Table Grid" w:semiHidden="0" w:uiPriority="59" w:unhideWhenUsed="0"/>
+    <w:lsdException w:name="Placeholder Text" w:unhideWhenUsed="0"/>
+    <w:lsdException w:name="No Spacing" w:semiHidden="0" w:uiPriority="1" w:unhideWhenUsed="0" w:qFormat="1"/>
+    <w:lsdException w:name="Light Shading" w:semiHidden="0" w:uiPriority="60" w:unhideWhenUsed="0"/>
+    <w:lsdException w:name="Light List" w:semiHidden="0" w:uiPriority="61" w:unhideWhenUsed="0"/>
+    <w:lsdException w:name="Light Grid" w:semiHidden="0" w:uiPriority="62" w:unhideWhenUsed="0"/>
+    <w:lsdException w:name="Medium Shading 1" w:semiHidden="0" w:uiPriority="63" w:unhideWhenUsed="0"/>
+    <w:lsdException w:name="Medium Shading 2" w:semiHidden="0" w:uiPriority="64" w:unhideWhenUsed="0"/>
+    <w:lsdException w:name="Medium List 1" w:semiHidden="0" w:uiPriority="65" w:unhideWhenUsed="0"/>
+    <w:lsdException w:name="Medium List 2" w:semiHidden="0" w:uiPriority="66" w:unhideWhenUsed="0"/>
+    <w:lsdException w:name="Medium Grid 1" w:semiHidden="0" w:uiPriority="67" w:unhideWhenUsed="0"/>
+    <w:lsdException w:name="Medium Grid 2" w:semiHidden="0" w:uiPriority="68" w:unhideWhenUsed="0"/>
+    <w:lsdException w:name="Medium Grid 3" w:semiHidden="0" w:uiPriority="69" w:unhideWhenUsed="0"/>
+    <w:lsdException w:name="Dark List" w:semiHidden="0" w:uiPriority="70" w:unhideWhenUsed="0"/>
+    <w:lsdException w:name="Colorful Shading" w:semiHidden="0" w:uiPriority="71" w:unhideWhenUsed="0"/>
+    <w:lsdException w:name="Colorful List" w:semiHidden="0" w:uiPriority="72" w:unhideWhenUsed="0"/>
+    <w:lsdException w:name="Colorful Grid" w:semiHidden="0" w:uiPriority="73" w:unhideWhenUsed="0"/>
+    <w:lsdException w:name="Light Shading Accent 1" w:semiHidden="0" w:uiPriority="60" w:unhideWhenUsed="0"/>
+    <w:lsdException w:name="Light List Accent 1" w:semiHidden="0" w:uiPriority="61" w:unhideWhenUsed="0"/>
+    <w:lsdException w:name="Light Grid Accent 1" w:semiHidden="0" w:uiPriority="62" w:unhideWhenUsed="0"/>
+    <w:lsdException w:name="Medium Shading 1 Accent 1" w:semiHidden="0" w:uiPriority="63" w:unhideWhenUsed="0"/>
+    <w:lsdException w:name="Medium Shading 2 Accent 1" w:semiHidden="0" w:uiPriority="64" w:unhideWhenUsed="0"/>
+    <w:lsdException w:name="Medium List 1 Accent 1" w:semiHidden="0" w:uiPriority="65" w:unhideWhenUsed="0"/>
+    <w:lsdException w:name="Revision" w:unhideWhenUsed="0"/>
+    <w:lsdException w:name="List Paragraph" w:semiHidden="0" w:uiPriority="34" w:unhideWhenUsed="0" w:qFormat="1"/>
+    <w:lsdException w:name="Quote" w:semiHidden="0" w:uiPriority="29" w:unhideWhenUsed="0" w:qFormat="1"/>
+    <w:lsdException w:name="Intense Quote" w:semiHidden="0" w:uiPriority="30" w:unhideWhenUsed="0" w:qFormat="1"/>
+    <w:lsdException w:name="Medium List 2 Accent 1" w:semiHidden="0" w:uiPriority="66" w:unhideWhenUsed="0"/>
+    <w:lsdException w:name="Medium Grid 1 Accent 1" w:semiHidden="0" w:uiPriority="67" w:unhideWhenUsed="0"/>
+    <w:lsdException w:name="Medium Grid 2 Accent 1" w:semiHidden="0" w:uiPriority="68" w:unhideWhenUsed="0"/>
+    <w:lsdException w:name="Medium Grid 3 Accent 1" w:semiHidden="0" w:uiPriority="69" w:unhideWhenUsed="0"/>
+    <w:lsdException w:name="Dark List Accent 1" w:semiHidden="0" w:uiPriority="70" w:unhideWhenUsed="0"/>
+    <w:lsdException w:name="Colorful Shading Accent 1" w:semiHidden="0" w:uiPriority="71" w:unhideWhenUsed="0"/>
+    <w:lsdException w:name="Colorful List Accent 1" w:semiHidden="0" w:uiPriority="72" w:unhideWhenUsed="0"/>
+    <w:lsdException w:name="Colorful Grid Accent 1" w:semiHidden="0" w:uiPriority="73" w:unhideWhenUsed="0"/>
+    <w:lsdException w:name="Light Shading Accent 2" w:semiHidden="0" w:uiPriority="60" w:unhideWhenUsed="0"/>
+    <w:lsdException w:name="Light List Accent 2" w:semiHidden="0" w:uiPriority="61" w:unhideWhenUsed="0"/>
+    <w:lsdException w:name="Light Grid Accent 2" w:semiHidden="0" w:uiPriority="62" w:unhideWhenUsed="0"/>
+    <w:lsdException w:name="Medium Shading 1 Accent 2" w:semiHidden="0" w:uiPriority="63" w:unhideWhenUsed="0"/>
+    <w:lsdException w:name="Medium Shading 2 Accent 2" w:semiHidden="0" w:uiPriority="64" w:unhideWhenUsed="0"/>
+    <w:lsdException w:name="Medium List 1 Accent 2" w:semiHidden="0" w:uiPriority="65" w:unhideWhenUsed="0"/>
+    <w:lsdException w:name="Medium List 2 Accent 2" w:semiHidden="0" w:uiPriority="66" w:unhideWhenUsed="0"/>
+    <w:lsdException w:name="Medium Grid 1 Accent 2" w:semiHidden="0" w:uiPriority="67" w:unhideWhenUsed="0"/>
+    <w:lsdException w:name="Medium Grid 2 Accent 2" w:semiHidden="0" w:uiPriority="68" w:unhideWhenUsed="0"/>
+    <w:lsdException w:name="Medium Grid 3 Accent 2" w:semiHidden="0" w:uiPriority="69" w:unhideWhenUsed="0"/>
+    <w:lsdException w:name="Dark List Accent 2" w:semiHidden="0" w:uiPriority="70" w:unhideWhenUsed="0"/>
+    <w:lsdException w:name="Colorful Shading Accent 2" w:semiHidden="0" w:uiPriority="71" w:unhideWhenUsed="0"/>
+    <w:lsdException w:name="Colorful List Accent 2" w:semiHidden="0" w:uiPriority="72" w:unhideWhenUsed="0"/>
+    <w:lsdException w:name="Colorful Grid Accent 2" w:semiHidden="0" w:uiPriority="73" w:unhideWhenUsed="0"/>
+    <w:lsdException w:name="Light Shading Accent 3" w:semiHidden="0" w:uiPriority="60" w:unhideWhenUsed="0"/>
+    <w:lsdException w:name="Light List Accent 3" w:semiHidden="0" w:uiPriority="61" w:unhideWhenUsed="0"/>
+    <w:lsdException w:name="Light Grid Accent 3" w:semiHidden="0" w:uiPriority="62" w:unhideWhenUsed="0"/>
+    <w:lsdException w:name="Medium Shading 1 Accent 3" w:semiHidden="0" w:uiPriority="63" w:unhideWhenUsed="0"/>
+    <w:lsdException w:name="Medium Shading 2 Accent 3" w:semiHidden="0" w:uiPriority="64" w:unhideWhenUsed="0"/>
+    <w:lsdException w:name="Medium List 1 Accent 3" w:semiHidden="0" w:uiPriority="65" w:unhideWhenUsed="0"/>
+    <w:lsdException w:name="Medium List 2 Accent 3" w:semiHidden="0" w:uiPriority="66" w:unhideWhenUsed="0"/>
+    <w:lsdException w:name="Medium Grid 1 Accent 3" w:semiHidden="0" w:uiPriority="67" w:unhideWhenUsed="0"/>
+    <w:lsdException w:name="Medium Grid 2 Accent 3" w:semiHidden="0" w:uiPriority="68" w:unhideWhenUsed="0"/>
+    <w:lsdException w:name="Medium Grid 3 Accent 3" w:semiHidden="0" w:uiPriority="69" w:unhideWhenUsed="0"/>
+    <w:lsdException w:name="Dark List Accent 3" w:semiHidden="0" w:uiPriority="70" w:unhideWhenUsed="0"/>
+    <w:lsdException w:name="Colorful Shading Accent 3" w:semiHidden="0" w:uiPriority="71" w:unhideWhenUsed="0"/>
+    <w:lsdException w:name="Colorful List Accent 3" w:semiHidden="0" w:uiPriority="72" w:unhideWhenUsed="0"/>
+    <w:lsdException w:name="Colorful Grid Accent 3" w:semiHidden="0" w:uiPriority="73" w:unhideWhenUsed="0"/>
+    <w:lsdException w:name="Light Shading Accent 4" w:semiHidden="0" w:uiPriority="60" w:unhideWhenUsed="0"/>
+    <w:lsdException w:name="Light List Accent 4" w:semiHidden="0" w:uiPriority="61" w:unhideWhenUsed="0"/>
+    <w:lsdException w:name="Light Grid Accent 4" w:semiHidden="0" w:uiPriority="62" w:unhideWhenUsed="0"/>
+    <w:lsdException w:name="Medium Shading 1 Accent 4" w:semiHidden="0" w:uiPriority="63" w:unhideWhenUsed="0"/>
+    <w:lsdException w:name="Medium Shading 2 Accent 4" w:semiHidden="0" w:uiPriority="64" w:unhideWhenUsed="0"/>
+    <w:lsdException w:name="Medium List 1 Accent 4" w:semiHidden="0" w:uiPriority="65" w:unhideWhenUsed="0"/>
+    <w:lsdException w:name="Medium List 2 Accent 4" w:semiHidden="0" w:uiPriority="66" w:unhideWhenUsed="0"/>
+    <w:lsdException w:name="Medium Grid 1 Accent 4" w:semiHidden="0" w:uiPriority="67" w:unhideWhenUsed="0"/>
+    <w:lsdException w:name="Medium Grid 2 Accent 4" w:semiHidden="0" w:uiPriority="68" w:unhideWhenUsed="0"/>
+    <w:lsdException w:name="Medium Grid 3 Accent 4" w:semiHidden="0" w:uiPriority="69" w:unhideWhenUsed="0"/>
+    <w:lsdException w:name="Dark List Accent 4" w:semiHidden="0" w:uiPriority="70" w:unhideWhenUsed="0"/>
+    <w:lsdException w:name="Colorful Shading Accent 4" w:semiHidden="0" w:uiPriority="71" w:unhideWhenUsed="0"/>
+    <w:lsdException w:name="Colorful List Accent 4" w:semiHidden="0" w:uiPriority="72" w:unhideWhenUsed="0"/>
+    <w:lsdException w:name="Colorful Grid Accent 4" w:semiHidden="0" w:uiPriority="73" w:unhideWhenUsed="0"/>
+    <w:lsdException w:name="Light Shading Accent 5" w:semiHidden="0" w:uiPriority="60" w:unhideWhenUsed="0"/>
+    <w:lsdException w:name="Light List Accent 5" w:semiHidden="0" w:uiPriority="61" w:unhideWhenUsed="0"/>
+    <w:lsdException w:name="Light Grid Accent 5" w:semiHidden="0" w:uiPriority="62" w:unhideWhenUsed="0"/>
+    <w:lsdException w:name="Medium Shading 1 Accent 5" w:semiHidden="0" w:uiPriority="63" w:unhideWhenUsed="0"/>
+    <w:lsdException w:name="Medium Shading 2 Accent 5" w:semiHidden="0" w:uiPriority="64" w:unhideWhenUsed="0"/>
+    <w:lsdException w:name="Medium List 1 Accent 5" w:semiHidden="0" w:uiPriority="65" w:unhideWhenUsed="0"/>
+    <w:lsdException w:name="Medium List 2 Accent 5" w:semiHidden="0" w:uiPriority="66" w:unhideWhenUsed="0"/>
+    <w:lsdException w:name="Medium Grid 1 Accent 5" w:semiHidden="0" w:uiPriority="67" w:unhideWhenUsed="0"/>
+    <w:lsdException w:name="Medium Grid 2 Accent 5" w:semiHidden="0" w:uiPriority="68" w:unhideWhenUsed="0"/>
+    <w:lsdException w:name="Medium Grid 3 Accent 5" w:semiHidden="0" w:uiPriority="69" w:unhideWhenUsed="0"/>
+    <w:lsdException w:name="Dark List Accent 5" w:semiHidden="0" w:uiPriority="70" w:unhideWhenUsed="0"/>
+    <w:lsdException w:name="Colorful Shading Accent 5" w:semiHidden="0" w:uiPriority="71" w:unhideWhenUsed="0"/>
+    <w:lsdException w:name="Colorful List Accent 5" w:semiHidden="0" w:uiPriority="72" w:unhideWhenUsed="0"/>
+    <w:lsdException w:name="Colorful Grid Accent 5" w:semiHidden="0" w:uiPriority="73" w:unhideWhenUsed="0"/>
+    <w:lsdException w:name="Light Shading Accent 6" w:semiHidden="0" w:uiPriority="60" w:unhideWhenUsed="0"/>
+    <w:lsdException w:name="Light List Accent 6" w:semiHidden="0" w:uiPriority="61" w:unhideWhenUsed="0"/>
+    <w:lsdException w:name="Light Grid Accent 6" w:semiHidden="0" w:uiPriority="62" w:unhideWhenUsed="0"/>
+    <w:lsdException w:name="Medium Shading 1 Accent 6" w:semiHidden="0" w:uiPriority="63" w:unhideWhenUsed="0"/>
+    <w:lsdException w:name="Medium Shading 2 Accent 6" w:semiHidden="0" w:uiPriority="64" w:unhideWhenUsed="0"/>
+    <w:lsdException w:name="Medium List 1 Accent 6" w:semiHidden="0" w:uiPriority="65" w:unhideWhenUsed="0"/>
+    <w:lsdException w:name="Medium List 2 Accent 6" w:semiHidden="0" w:uiPriority="66" w:unhideWhenUsed="0"/>
+    <w:lsdException w:name="Medium Grid 1 Accent 6" w:semiHidden="0" w:uiPriority="67" w:unhideWhenUsed="0"/>
+    <w:lsdException w:name="Medium Grid 2 Accent 6" w:semiHidden="0" w:uiPriority="68" w:unhideWhenUsed="0"/>
+    <w:lsdException w:name="Medium Grid 3 Accent 6" w:semiHidden="0" w:uiPriority="69" w:unhideWhenUsed="0"/>
+    <w:lsdException w:name="Dark List Accent 6" w:semiHidden="0" w:uiPriority="70" w:unhideWhenUsed="0"/>
+    <w:lsdException w:name="Colorful Shading Accent 6" w:semiHidden="0" w:uiPriority="71" w:unhideWhenUsed="0"/>
+    <w:lsdException w:name="Colorful List Accent 6" w:semiHidden="0" w:uiPriority="72" w:unhideWhenUsed="0"/>
+    <w:lsdException w:name="Colorful Grid Accent 6" w:semiHidden="0" w:uiPriority="73" w:unhideWhenUsed="0"/>
+    <w:lsdException w:name="Subtle Emphasis" w:semiHidden="0" w:uiPriority="19" w:unhideWhenUsed="0" w:qFormat="1"/>
+    <w:lsdException w:name="Intense Emphasis" w:semiHidden="0" w:uiPriority="21" w:unhideWhenUsed="0" w:qFormat="1"/>
+    <w:lsdException w:name="Subtle Reference" w:semiHidden="0" w:uiPriority="31" w:unhideWhenUsed="0" w:qFormat="1"/>
+    <w:lsdException w:name="Intense Reference" w:semiHidden="0" w:uiPriority="32" w:unhideWhenUsed="0" w:qFormat="1"/>
+    <w:lsdException w:name="Book Title" w:semiHidden="0" w:uiPriority="33" w:unhideWhenUsed="0" w:qFormat="1"/>
+    <w:lsdException w:name="Bibliography" w:uiPriority="37"/>
+    <w:lsdException w:name="TOC Heading" w:uiPriority="39" w:qFormat="1"/>
   </w:latentStyles>
   <w:style w:type="paragraph" w:default="1" w:styleId="Normal">
     <w:name w:val="Normal"/>
@@ -4756,6 +5533,7 @@
     <w:uiPriority w:val="99"/>
     <w:semiHidden/>
     <w:unhideWhenUsed/>
+    <w:qFormat/>
     <w:tblPr>
       <w:tblInd w:w="0" w:type="dxa"/>
       <w:tblCellMar>
@@ -5200,7 +5978,7 @@
 </file>
 
 <file path=customXml/itemProps1.xml><?xml version="1.0" encoding="utf-8"?>
-<ds:datastoreItem xmlns:ds="http://schemas.openxmlformats.org/officeDocument/2006/customXml" ds:itemID="{6F21B86C-65C2-44F6-88A4-093B0846D0FF}">
+<ds:datastoreItem xmlns:ds="http://schemas.openxmlformats.org/officeDocument/2006/customXml" ds:itemID="{A779421B-FED7-4B00-9B4C-779192212D9A}">
   <ds:schemaRefs>
     <ds:schemaRef ds:uri="http://schemas.openxmlformats.org/officeDocument/2006/bibliography"/>
   </ds:schemaRefs>

</xml_diff>